<commit_message>
Finished the code for task 23, just gotta put together the spike report.
Former-commit-id: 8bf6da3215f9ad59fc3193a19153e0188758ea1b
</commit_message>
<xml_diff>
--- a/23 - Spike - Sound Board/Task 23 Spike Report - Sound Board.docx
+++ b/23 - Spike - Sound Board/Task 23 Spike Report - Sound Board.docx
@@ -223,6 +223,31 @@
     </w:p>
     <w:p>
       <w:pPr>
+        <w:pStyle w:val="ColorfulList-Accent11"/>
+        <w:numPr>
+          <w:ilvl w:val="0"/>
+          <w:numId w:val="12"/>
+        </w:numPr>
+        <w:jc w:val="both"/>
+        <w:rPr>
+          <w:rStyle w:val="SubtleReference"/>
+          <w:color w:val="auto"/>
+          <w:sz w:val="22"/>
+          <w:szCs w:val="22"/>
+        </w:rPr>
+      </w:pPr>
+      <w:r>
+        <w:rPr>
+          <w:rStyle w:val="SubtleReference"/>
+          <w:color w:val="auto"/>
+          <w:sz w:val="22"/>
+          <w:szCs w:val="22"/>
+        </w:rPr>
+        <w:t>SDL2 Mixer</w:t>
+      </w:r>
+    </w:p>
+    <w:p>
+      <w:pPr>
         <w:pStyle w:val="Heading1"/>
         <w:jc w:val="both"/>
       </w:pPr>
@@ -276,11 +301,409 @@
         </w:numPr>
         <w:jc w:val="both"/>
       </w:pPr>
+      <w:r>
+        <w:rPr>
+          <w:noProof/>
+        </w:rPr>
+        <mc:AlternateContent>
+          <mc:Choice Requires="wps">
+            <w:drawing>
+              <wp:anchor distT="0" distB="0" distL="114300" distR="114300" simplePos="0" relativeHeight="251661312" behindDoc="1" locked="0" layoutInCell="1" allowOverlap="1" wp14:anchorId="218DB2B2" wp14:editId="1C635036">
+                <wp:simplePos x="0" y="0"/>
+                <wp:positionH relativeFrom="margin">
+                  <wp:posOffset>2061210</wp:posOffset>
+                </wp:positionH>
+                <wp:positionV relativeFrom="paragraph">
+                  <wp:posOffset>2252980</wp:posOffset>
+                </wp:positionV>
+                <wp:extent cx="2076450" cy="588645"/>
+                <wp:effectExtent l="0" t="0" r="0" b="1905"/>
+                <wp:wrapTight wrapText="bothSides">
+                  <wp:wrapPolygon edited="0">
+                    <wp:start x="0" y="0"/>
+                    <wp:lineTo x="0" y="20971"/>
+                    <wp:lineTo x="21402" y="20971"/>
+                    <wp:lineTo x="21402" y="0"/>
+                    <wp:lineTo x="0" y="0"/>
+                  </wp:wrapPolygon>
+                </wp:wrapTight>
+                <wp:docPr id="2" name="Text Box 2"/>
+                <wp:cNvGraphicFramePr/>
+                <a:graphic xmlns:a="http://schemas.openxmlformats.org/drawingml/2006/main">
+                  <a:graphicData uri="http://schemas.microsoft.com/office/word/2010/wordprocessingShape">
+                    <wps:wsp>
+                      <wps:cNvSpPr txBox="1"/>
+                      <wps:spPr>
+                        <a:xfrm>
+                          <a:off x="0" y="0"/>
+                          <a:ext cx="2076450" cy="588645"/>
+                        </a:xfrm>
+                        <a:prstGeom prst="rect">
+                          <a:avLst/>
+                        </a:prstGeom>
+                        <a:solidFill>
+                          <a:prstClr val="white"/>
+                        </a:solidFill>
+                        <a:ln>
+                          <a:noFill/>
+                        </a:ln>
+                      </wps:spPr>
+                      <wps:txbx>
+                        <w:txbxContent>
+                          <w:p>
+                            <w:pPr>
+                              <w:pStyle w:val="Caption"/>
+                              <w:rPr>
+                                <w:noProof/>
+                              </w:rPr>
+                            </w:pPr>
+                            <w:r>
+                              <w:t xml:space="preserve">Figure </w:t>
+                            </w:r>
+                            <w:fldSimple w:instr=" SEQ Figure \* ARABIC ">
+                              <w:r>
+                                <w:rPr>
+                                  <w:noProof/>
+                                </w:rPr>
+                                <w:t>1</w:t>
+                              </w:r>
+                            </w:fldSimple>
+                            <w:r>
+                              <w:t xml:space="preserve">: the </w:t>
+                            </w:r>
+                            <w:proofErr w:type="gramStart"/>
+                            <w:r>
+                              <w:t>main(</w:t>
+                            </w:r>
+                            <w:proofErr w:type="gramEnd"/>
+                            <w:r>
+                              <w:t>) functionality required to display a window. Note: event handling is not required for that, but is used for other stuff.</w:t>
+                            </w:r>
+                          </w:p>
+                        </w:txbxContent>
+                      </wps:txbx>
+                      <wps:bodyPr rot="0" spcFirstLastPara="0" vertOverflow="overflow" horzOverflow="overflow" vert="horz" wrap="square" lIns="0" tIns="0" rIns="0" bIns="0" numCol="1" spcCol="0" rtlCol="0" fromWordArt="0" anchor="t" anchorCtr="0" forceAA="0" compatLnSpc="1">
+                        <a:prstTxWarp prst="textNoShape">
+                          <a:avLst/>
+                        </a:prstTxWarp>
+                        <a:noAutofit/>
+                      </wps:bodyPr>
+                    </wps:wsp>
+                  </a:graphicData>
+                </a:graphic>
+                <wp14:sizeRelH relativeFrom="margin">
+                  <wp14:pctWidth>0</wp14:pctWidth>
+                </wp14:sizeRelH>
+                <wp14:sizeRelV relativeFrom="margin">
+                  <wp14:pctHeight>0</wp14:pctHeight>
+                </wp14:sizeRelV>
+              </wp:anchor>
+            </w:drawing>
+          </mc:Choice>
+          <mc:Fallback>
+            <w:pict>
+              <v:shapetype w14:anchorId="218DB2B2" id="_x0000_t202" coordsize="21600,21600" o:spt="202" path="m,l,21600r21600,l21600,xe">
+                <v:stroke joinstyle="miter"/>
+                <v:path gradientshapeok="t" o:connecttype="rect"/>
+              </v:shapetype>
+              <v:shape id="Text Box 2" o:spid="_x0000_s1026" type="#_x0000_t202" style="position:absolute;left:0;text-align:left;margin-left:162.3pt;margin-top:177.4pt;width:163.5pt;height:46.35pt;z-index:-251655168;visibility:visible;mso-wrap-style:square;mso-width-percent:0;mso-height-percent:0;mso-wrap-distance-left:9pt;mso-wrap-distance-top:0;mso-wrap-distance-right:9pt;mso-wrap-distance-bottom:0;mso-position-horizontal:absolute;mso-position-horizontal-relative:margin;mso-position-vertical:absolute;mso-position-vertical-relative:text;mso-width-percent:0;mso-height-percent:0;mso-width-relative:margin;mso-height-relative:margin;v-text-anchor:top" o:gfxdata="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" stroked="f">
+                <v:textbox inset="0,0,0,0">
+                  <w:txbxContent>
+                    <w:p>
+                      <w:pPr>
+                        <w:pStyle w:val="Caption"/>
+                        <w:rPr>
+                          <w:noProof/>
+                        </w:rPr>
+                      </w:pPr>
+                      <w:r>
+                        <w:t xml:space="preserve">Figure </w:t>
+                      </w:r>
+                      <w:fldSimple w:instr=" SEQ Figure \* ARABIC ">
+                        <w:r>
+                          <w:rPr>
+                            <w:noProof/>
+                          </w:rPr>
+                          <w:t>1</w:t>
+                        </w:r>
+                      </w:fldSimple>
+                      <w:r>
+                        <w:t xml:space="preserve">: the </w:t>
+                      </w:r>
+                      <w:proofErr w:type="gramStart"/>
+                      <w:r>
+                        <w:t>main(</w:t>
+                      </w:r>
+                      <w:proofErr w:type="gramEnd"/>
+                      <w:r>
+                        <w:t>) functionality required to display a window. Note: event handling is not required for that, but is used for other stuff.</w:t>
+                      </w:r>
+                    </w:p>
+                  </w:txbxContent>
+                </v:textbox>
+                <w10:wrap type="tight" anchorx="margin"/>
+              </v:shape>
+            </w:pict>
+          </mc:Fallback>
+        </mc:AlternateContent>
+      </w:r>
+      <w:r>
+        <w:rPr>
+          <w:noProof/>
+        </w:rPr>
+        <w:drawing>
+          <wp:anchor distT="0" distB="0" distL="114300" distR="114300" simplePos="0" relativeHeight="251659264" behindDoc="0" locked="0" layoutInCell="1" allowOverlap="1" wp14:anchorId="675A8130" wp14:editId="63E376AE">
+            <wp:simplePos x="0" y="0"/>
+            <wp:positionH relativeFrom="margin">
+              <wp:align>left</wp:align>
+            </wp:positionH>
+            <wp:positionV relativeFrom="paragraph">
+              <wp:posOffset>553085</wp:posOffset>
+            </wp:positionV>
+            <wp:extent cx="4133850" cy="2274570"/>
+            <wp:effectExtent l="0" t="0" r="0" b="0"/>
+            <wp:wrapTight wrapText="bothSides">
+              <wp:wrapPolygon edited="0">
+                <wp:start x="0" y="0"/>
+                <wp:lineTo x="0" y="21347"/>
+                <wp:lineTo x="21500" y="21347"/>
+                <wp:lineTo x="21500" y="0"/>
+                <wp:lineTo x="0" y="0"/>
+              </wp:wrapPolygon>
+            </wp:wrapTight>
+            <wp:docPr id="1" name="Picture 1"/>
+            <wp:cNvGraphicFramePr>
+              <a:graphicFrameLocks xmlns:a="http://schemas.openxmlformats.org/drawingml/2006/main" noChangeAspect="1"/>
+            </wp:cNvGraphicFramePr>
+            <a:graphic xmlns:a="http://schemas.openxmlformats.org/drawingml/2006/main">
+              <a:graphicData uri="http://schemas.openxmlformats.org/drawingml/2006/picture">
+                <pic:pic xmlns:pic="http://schemas.openxmlformats.org/drawingml/2006/picture">
+                  <pic:nvPicPr>
+                    <pic:cNvPr id="1" name=""/>
+                    <pic:cNvPicPr/>
+                  </pic:nvPicPr>
+                  <pic:blipFill>
+                    <a:blip r:embed="rId7"/>
+                    <a:stretch>
+                      <a:fillRect/>
+                    </a:stretch>
+                  </pic:blipFill>
+                  <pic:spPr>
+                    <a:xfrm>
+                      <a:off x="0" y="0"/>
+                      <a:ext cx="4133850" cy="2274570"/>
+                    </a:xfrm>
+                    <a:prstGeom prst="rect">
+                      <a:avLst/>
+                    </a:prstGeom>
+                  </pic:spPr>
+                </pic:pic>
+              </a:graphicData>
+            </a:graphic>
+            <wp14:sizeRelH relativeFrom="margin">
+              <wp14:pctWidth>0</wp14:pctWidth>
+            </wp14:sizeRelH>
+            <wp14:sizeRelV relativeFrom="margin">
+              <wp14:pctHeight>0</wp14:pctHeight>
+            </wp14:sizeRelV>
+          </wp:anchor>
+        </w:drawing>
+      </w:r>
+      <w:r>
+        <w:t>I looked up how to set up SDL2 in a Visual Studio project, and found this video (</w:t>
+      </w:r>
+      <w:hyperlink r:id="rId8" w:history="1">
+        <w:r>
+          <w:rPr>
+            <w:rStyle w:val="Hyperlink"/>
+          </w:rPr>
+          <w:t>https://www.youtube.com/watch?v=QQzAHcojEKg</w:t>
+        </w:r>
+      </w:hyperlink>
+      <w:r>
+        <w:t>). Following its instructions, I managed to set up SDL2 and create a window.</w:t>
+      </w:r>
+      <w:r>
+        <w:rPr>
+          <w:noProof/>
+        </w:rPr>
+        <w:t xml:space="preserve"> </w:t>
+      </w:r>
+    </w:p>
+    <w:p>
+      <w:pPr>
+        <w:pStyle w:val="ListParagraph"/>
+        <w:numPr>
+          <w:ilvl w:val="0"/>
+          <w:numId w:val="12"/>
+        </w:numPr>
+        <w:jc w:val="both"/>
+      </w:pPr>
+      <w:r>
+        <w:rPr>
+          <w:noProof/>
+        </w:rPr>
+        <w:drawing>
+          <wp:anchor distT="0" distB="0" distL="114300" distR="114300" simplePos="0" relativeHeight="251663360" behindDoc="0" locked="0" layoutInCell="1" allowOverlap="1" wp14:anchorId="60FF1404" wp14:editId="0D4F3EA2">
+            <wp:simplePos x="0" y="0"/>
+            <wp:positionH relativeFrom="page">
+              <wp:align>right</wp:align>
+            </wp:positionH>
+            <wp:positionV relativeFrom="paragraph">
+              <wp:posOffset>1924684</wp:posOffset>
+            </wp:positionV>
+            <wp:extent cx="3194217" cy="2771775"/>
+            <wp:effectExtent l="0" t="0" r="6350" b="0"/>
+            <wp:wrapTight wrapText="bothSides">
+              <wp:wrapPolygon edited="0">
+                <wp:start x="0" y="0"/>
+                <wp:lineTo x="0" y="21377"/>
+                <wp:lineTo x="21514" y="21377"/>
+                <wp:lineTo x="21514" y="0"/>
+                <wp:lineTo x="0" y="0"/>
+              </wp:wrapPolygon>
+            </wp:wrapTight>
+            <wp:docPr id="3" name="Picture 3"/>
+            <wp:cNvGraphicFramePr>
+              <a:graphicFrameLocks xmlns:a="http://schemas.openxmlformats.org/drawingml/2006/main" noChangeAspect="1"/>
+            </wp:cNvGraphicFramePr>
+            <a:graphic xmlns:a="http://schemas.openxmlformats.org/drawingml/2006/main">
+              <a:graphicData uri="http://schemas.openxmlformats.org/drawingml/2006/picture">
+                <pic:pic xmlns:pic="http://schemas.openxmlformats.org/drawingml/2006/picture">
+                  <pic:nvPicPr>
+                    <pic:cNvPr id="1" name=""/>
+                    <pic:cNvPicPr/>
+                  </pic:nvPicPr>
+                  <pic:blipFill>
+                    <a:blip r:embed="rId9"/>
+                    <a:stretch>
+                      <a:fillRect/>
+                    </a:stretch>
+                  </pic:blipFill>
+                  <pic:spPr>
+                    <a:xfrm>
+                      <a:off x="0" y="0"/>
+                      <a:ext cx="3194217" cy="2771775"/>
+                    </a:xfrm>
+                    <a:prstGeom prst="rect">
+                      <a:avLst/>
+                    </a:prstGeom>
+                  </pic:spPr>
+                </pic:pic>
+              </a:graphicData>
+            </a:graphic>
+            <wp14:sizeRelH relativeFrom="margin">
+              <wp14:pctWidth>0</wp14:pctWidth>
+            </wp14:sizeRelH>
+            <wp14:sizeRelV relativeFrom="margin">
+              <wp14:pctHeight>0</wp14:pctHeight>
+            </wp14:sizeRelV>
+          </wp:anchor>
+        </w:drawing>
+      </w:r>
+      <w:r>
+        <w:t>I looked up how to register input using SDL2 and found this tutorial (</w:t>
+      </w:r>
+      <w:hyperlink r:id="rId10" w:history="1">
+        <w:r>
+          <w:rPr>
+            <w:rStyle w:val="Hyperlink"/>
+          </w:rPr>
+          <w:t>https://www.geeksforgeeks.org/sdl-library-in-c-c-with-examples/</w:t>
+        </w:r>
+      </w:hyperlink>
+      <w:r>
+        <w:t>) that outlined how to register keyboard input. From there, I put together a skeleton of a switch statement f</w:t>
+      </w:r>
       <w:bookmarkStart w:id="0" w:name="_GoBack"/>
       <w:bookmarkEnd w:id="0"/>
+      <w:r>
+        <w:t>or managing the inputs required of this task.</w:t>
+      </w:r>
     </w:p>
     <w:p>
       <w:pPr>
+        <w:pStyle w:val="ListParagraph"/>
+        <w:numPr>
+          <w:ilvl w:val="0"/>
+          <w:numId w:val="12"/>
+        </w:numPr>
+        <w:jc w:val="both"/>
+      </w:pPr>
+      <w:hyperlink r:id="rId11" w:history="1">
+        <w:r>
+          <w:rPr>
+            <w:rStyle w:val="Hyperlink"/>
+          </w:rPr>
+          <w:t>https://www.youtube.com/watch?v=6IX6873J1Y8&amp;t=605s&amp;list=PLEETnX-uPtBVpZvp-R2daNfy9k3-L-Q3u&amp;index=3</w:t>
+        </w:r>
+      </w:hyperlink>
+      <w:r>
+        <w:t xml:space="preserve"> : loading music</w:t>
+      </w:r>
+      <w:r>
+        <w:t>; didn’t work</w:t>
+      </w:r>
+    </w:p>
+    <w:p>
+      <w:pPr>
+        <w:pStyle w:val="ListParagraph"/>
+        <w:numPr>
+          <w:ilvl w:val="0"/>
+          <w:numId w:val="12"/>
+        </w:numPr>
+        <w:jc w:val="both"/>
+      </w:pPr>
+      <w:hyperlink r:id="rId12" w:history="1">
+        <w:r>
+          <w:rPr>
+            <w:rStyle w:val="Hyperlink"/>
+          </w:rPr>
+          <w:t>https://www.youtube.com/watch?v=</w:t>
+        </w:r>
+        <w:r>
+          <w:rPr>
+            <w:rStyle w:val="Hyperlink"/>
+          </w:rPr>
+          <w:t>x</w:t>
+        </w:r>
+        <w:r>
+          <w:rPr>
+            <w:rStyle w:val="Hyperlink"/>
+          </w:rPr>
+          <w:t>77Rbny5iBA</w:t>
+        </w:r>
+      </w:hyperlink>
+      <w:r>
+        <w:t xml:space="preserve"> : loading music: did work, </w:t>
+      </w:r>
+      <w:r>
+        <w:t>one issue</w:t>
+      </w:r>
+    </w:p>
+    <w:p>
+      <w:pPr>
+        <w:pStyle w:val="ListParagraph"/>
+        <w:numPr>
+          <w:ilvl w:val="0"/>
+          <w:numId w:val="12"/>
+        </w:numPr>
+        <w:jc w:val="both"/>
+      </w:pPr>
+      <w:hyperlink r:id="rId13" w:history="1">
+        <w:r>
+          <w:rPr>
+            <w:rStyle w:val="Hyperlink"/>
+          </w:rPr>
+          <w:t>https://www.libsdl.org/projects/SDL_mixer/docs/SDL_mixer_55.html#SEC55</w:t>
+        </w:r>
+      </w:hyperlink>
+      <w:r>
+        <w:t xml:space="preserve"> : solved issue, all done</w:t>
+      </w:r>
+    </w:p>
+    <w:p>
+      <w:pPr>
         <w:pStyle w:val="Heading1"/>
         <w:jc w:val="both"/>
       </w:pPr>
@@ -297,7 +720,7 @@
       </w:pPr>
     </w:p>
     <w:sectPr>
-      <w:headerReference w:type="default" r:id="rId7"/>
+      <w:headerReference w:type="default" r:id="rId14"/>
       <w:pgSz w:w="11900" w:h="16840"/>
       <w:pgMar w:top="1440" w:right="1134" w:bottom="1440" w:left="1134" w:header="709" w:footer="709" w:gutter="0"/>
       <w:cols w:space="708"/>
@@ -373,7 +796,7 @@
       <w:rPr>
         <w:noProof/>
       </w:rPr>
-      <w:t>14/10/19</w:t>
+      <w:t>15/10/19</w:t>
     </w:r>
     <w:r>
       <w:fldChar w:fldCharType="end"/>
@@ -2985,6 +3408,18 @@
       <w:lang w:eastAsia="ja-JP"/>
     </w:rPr>
   </w:style>
+  <w:style w:type="character" w:styleId="FollowedHyperlink">
+    <w:name w:val="FollowedHyperlink"/>
+    <w:basedOn w:val="DefaultParagraphFont"/>
+    <w:uiPriority w:val="99"/>
+    <w:semiHidden/>
+    <w:unhideWhenUsed/>
+    <w:rsid w:val="00175D43"/>
+    <w:rPr>
+      <w:color w:val="954F72" w:themeColor="followedHyperlink"/>
+      <w:u w:val="single"/>
+    </w:rPr>
+  </w:style>
 </w:styles>
 </file>
 

</xml_diff>

<commit_message>
Finished Task 23, just need to upload to doubtfire.
Former-commit-id: b1adc0397c566f417c984ce41e9c520f9d55a026
</commit_message>
<xml_diff>
--- a/23 - Spike - Sound Board/Task 23 Spike Report - Sound Board.docx
+++ b/23 - Spike - Sound Board/Task 23 Spike Report - Sound Board.docx
@@ -248,6 +248,161 @@
     </w:p>
     <w:p>
       <w:pPr>
+        <w:pStyle w:val="ColorfulList-Accent11"/>
+        <w:numPr>
+          <w:ilvl w:val="0"/>
+          <w:numId w:val="12"/>
+        </w:numPr>
+        <w:jc w:val="both"/>
+        <w:rPr>
+          <w:rStyle w:val="SubtleReference"/>
+          <w:color w:val="auto"/>
+          <w:sz w:val="22"/>
+          <w:szCs w:val="22"/>
+        </w:rPr>
+      </w:pPr>
+      <w:r>
+        <w:rPr>
+          <w:rStyle w:val="SubtleReference"/>
+          <w:color w:val="auto"/>
+          <w:sz w:val="22"/>
+          <w:szCs w:val="22"/>
+        </w:rPr>
+        <w:t xml:space="preserve">Online </w:t>
+      </w:r>
+      <w:r>
+        <w:rPr>
+          <w:rStyle w:val="SubtleReference"/>
+          <w:color w:val="auto"/>
+          <w:sz w:val="22"/>
+          <w:szCs w:val="22"/>
+        </w:rPr>
+        <w:t>Resources</w:t>
+      </w:r>
+    </w:p>
+    <w:p>
+      <w:pPr>
+        <w:pStyle w:val="ColorfulList-Accent11"/>
+        <w:numPr>
+          <w:ilvl w:val="0"/>
+          <w:numId w:val="19"/>
+        </w:numPr>
+        <w:rPr>
+          <w:rStyle w:val="Hyperlink"/>
+          <w:color w:val="auto"/>
+          <w:u w:val="none"/>
+        </w:rPr>
+      </w:pPr>
+      <w:r>
+        <w:t xml:space="preserve">Setting up SDL2 and creating an SDL2 window: </w:t>
+      </w:r>
+      <w:hyperlink r:id="rId7" w:history="1">
+        <w:r>
+          <w:rPr>
+            <w:rStyle w:val="Hyperlink"/>
+          </w:rPr>
+          <w:t>https://www.youtube.com/watch?v=QQzAHcojEKg</w:t>
+        </w:r>
+      </w:hyperlink>
+    </w:p>
+    <w:p>
+      <w:pPr>
+        <w:pStyle w:val="ColorfulList-Accent11"/>
+        <w:numPr>
+          <w:ilvl w:val="0"/>
+          <w:numId w:val="19"/>
+        </w:numPr>
+        <w:rPr>
+          <w:rStyle w:val="Hyperlink"/>
+          <w:color w:val="auto"/>
+          <w:u w:val="none"/>
+        </w:rPr>
+      </w:pPr>
+      <w:r>
+        <w:t xml:space="preserve">Registering keyboard input: </w:t>
+      </w:r>
+      <w:hyperlink r:id="rId8" w:history="1">
+        <w:r>
+          <w:rPr>
+            <w:rStyle w:val="Hyperlink"/>
+          </w:rPr>
+          <w:t>https://www.geeksforgeeks.org/sdl-library-in-c-c-with-examples/</w:t>
+        </w:r>
+      </w:hyperlink>
+    </w:p>
+    <w:p>
+      <w:pPr>
+        <w:pStyle w:val="ColorfulList-Accent11"/>
+        <w:numPr>
+          <w:ilvl w:val="0"/>
+          <w:numId w:val="19"/>
+        </w:numPr>
+        <w:rPr>
+          <w:rStyle w:val="Hyperlink"/>
+          <w:color w:val="auto"/>
+          <w:u w:val="none"/>
+        </w:rPr>
+      </w:pPr>
+      <w:r>
+        <w:t xml:space="preserve">Loading and playing music (didn’t work): </w:t>
+      </w:r>
+      <w:hyperlink r:id="rId9" w:history="1">
+        <w:r>
+          <w:rPr>
+            <w:rStyle w:val="Hyperlink"/>
+          </w:rPr>
+          <w:t>https://www.youtube.com/watch?v=6IX6873J1Y8&amp;t=605s&amp;list=PLEETnX-uPtBVpZvp-R2daNfy9k3-L-Q3u&amp;index=3</w:t>
+        </w:r>
+      </w:hyperlink>
+    </w:p>
+    <w:p>
+      <w:pPr>
+        <w:pStyle w:val="ColorfulList-Accent11"/>
+        <w:numPr>
+          <w:ilvl w:val="0"/>
+          <w:numId w:val="19"/>
+        </w:numPr>
+      </w:pPr>
+      <w:r>
+        <w:t xml:space="preserve">Setting up SDL Mixer, and loading and playing music: </w:t>
+      </w:r>
+      <w:hyperlink r:id="rId10" w:history="1">
+        <w:r>
+          <w:rPr>
+            <w:rStyle w:val="Hyperlink"/>
+          </w:rPr>
+          <w:t>https://www.youtube.com/watch?v=x77Rbny5iBA</w:t>
+        </w:r>
+      </w:hyperlink>
+    </w:p>
+    <w:p>
+      <w:pPr>
+        <w:pStyle w:val="ColorfulList-Accent11"/>
+        <w:numPr>
+          <w:ilvl w:val="0"/>
+          <w:numId w:val="19"/>
+        </w:numPr>
+        <w:rPr>
+          <w:rStyle w:val="SubtleReference"/>
+          <w:color w:val="auto"/>
+          <w:sz w:val="22"/>
+          <w:szCs w:val="22"/>
+        </w:rPr>
+      </w:pPr>
+      <w:r>
+        <w:t xml:space="preserve">Fixing issue with playing music: </w:t>
+      </w:r>
+      <w:hyperlink r:id="rId11" w:anchor="SEC55" w:history="1">
+        <w:r>
+          <w:rPr>
+            <w:rStyle w:val="Hyperlink"/>
+          </w:rPr>
+          <w:t>https://www.libsdl.org/projects/SDL_mixer/docs/SDL_mixer_55.html#SEC55</w:t>
+        </w:r>
+      </w:hyperlink>
+    </w:p>
+    <w:p>
+      <w:pPr>
         <w:pStyle w:val="Heading1"/>
         <w:jc w:val="both"/>
       </w:pPr>
@@ -268,53 +423,19 @@
         <w:jc w:val="both"/>
       </w:pPr>
       <w:r>
-        <w:t xml:space="preserve">I copied </w:t>
-      </w:r>
-      <w:r>
-        <w:t>the task 1</w:t>
-      </w:r>
-      <w:r>
-        <w:t>8</w:t>
-      </w:r>
-      <w:r>
-        <w:t xml:space="preserve"> </w:t>
-      </w:r>
-      <w:r>
-        <w:t>spike</w:t>
-      </w:r>
-      <w:r>
-        <w:t xml:space="preserve"> report into the task folder, stripping out the</w:t>
-      </w:r>
-      <w:r>
-        <w:t xml:space="preserve"> spike report’s</w:t>
-      </w:r>
-      <w:r>
-        <w:t xml:space="preserve"> original content and replacing it with goals and resources pertaining to the task at hand.</w:t>
-      </w:r>
-    </w:p>
-    <w:p>
-      <w:pPr>
-        <w:pStyle w:val="ListParagraph"/>
-        <w:numPr>
-          <w:ilvl w:val="0"/>
-          <w:numId w:val="12"/>
-        </w:numPr>
-        <w:jc w:val="both"/>
-      </w:pPr>
-      <w:r>
         <w:rPr>
           <w:noProof/>
         </w:rPr>
         <mc:AlternateContent>
           <mc:Choice Requires="wps">
             <w:drawing>
-              <wp:anchor distT="0" distB="0" distL="114300" distR="114300" simplePos="0" relativeHeight="251661312" behindDoc="1" locked="0" layoutInCell="1" allowOverlap="1" wp14:anchorId="218DB2B2" wp14:editId="1C635036">
+              <wp:anchor distT="0" distB="0" distL="114300" distR="114300" simplePos="0" relativeHeight="251661312" behindDoc="1" locked="0" layoutInCell="1" allowOverlap="1" wp14:anchorId="218DB2B2" wp14:editId="7B6A12B4">
                 <wp:simplePos x="0" y="0"/>
                 <wp:positionH relativeFrom="margin">
-                  <wp:posOffset>2061210</wp:posOffset>
+                  <wp:posOffset>1943735</wp:posOffset>
                 </wp:positionH>
                 <wp:positionV relativeFrom="paragraph">
-                  <wp:posOffset>2252980</wp:posOffset>
+                  <wp:posOffset>593725</wp:posOffset>
                 </wp:positionV>
                 <wp:extent cx="2076450" cy="588645"/>
                 <wp:effectExtent l="0" t="0" r="0" b="1905"/>
@@ -360,24 +481,29 @@
                             <w:r>
                               <w:t xml:space="preserve">Figure </w:t>
                             </w:r>
-                            <w:fldSimple w:instr=" SEQ Figure \* ARABIC ">
-                              <w:r>
-                                <w:rPr>
-                                  <w:noProof/>
-                                </w:rPr>
-                                <w:t>1</w:t>
-                              </w:r>
-                            </w:fldSimple>
                             <w:r>
-                              <w:t xml:space="preserve">: the </w:t>
+                              <w:fldChar w:fldCharType="begin"/>
                             </w:r>
-                            <w:proofErr w:type="gramStart"/>
                             <w:r>
-                              <w:t>main(</w:t>
+                              <w:instrText xml:space="preserve"> SEQ Figure \* ARABIC </w:instrText>
                             </w:r>
-                            <w:proofErr w:type="gramEnd"/>
                             <w:r>
-                              <w:t>) functionality required to display a window. Note: event handling is not required for that, but is used for other stuff.</w:t>
+                              <w:fldChar w:fldCharType="separate"/>
+                            </w:r>
+                            <w:r>
+                              <w:rPr>
+                                <w:noProof/>
+                              </w:rPr>
+                              <w:t>1</w:t>
+                            </w:r>
+                            <w:r>
+                              <w:rPr>
+                                <w:noProof/>
+                              </w:rPr>
+                              <w:fldChar w:fldCharType="end"/>
+                            </w:r>
+                            <w:r>
+                              <w:t>: the main() functionality required to display a window. Note: event handling is not required for that, but is used for other stuff.</w:t>
                             </w:r>
                           </w:p>
                         </w:txbxContent>
@@ -406,7 +532,7 @@
                 <v:stroke joinstyle="miter"/>
                 <v:path gradientshapeok="t" o:connecttype="rect"/>
               </v:shapetype>
-              <v:shape id="Text Box 2" o:spid="_x0000_s1026" type="#_x0000_t202" style="position:absolute;left:0;text-align:left;margin-left:162.3pt;margin-top:177.4pt;width:163.5pt;height:46.35pt;z-index:-251655168;visibility:visible;mso-wrap-style:square;mso-width-percent:0;mso-height-percent:0;mso-wrap-distance-left:9pt;mso-wrap-distance-top:0;mso-wrap-distance-right:9pt;mso-wrap-distance-bottom:0;mso-position-horizontal:absolute;mso-position-horizontal-relative:margin;mso-position-vertical:absolute;mso-position-vertical-relative:text;mso-width-percent:0;mso-height-percent:0;mso-width-relative:margin;mso-height-relative:margin;v-text-anchor:top" o:gfxdata="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" stroked="f">
+              <v:shape id="Text Box 2" o:spid="_x0000_s1026" type="#_x0000_t202" style="position:absolute;left:0;text-align:left;margin-left:153.05pt;margin-top:46.75pt;width:163.5pt;height:46.35pt;z-index:-251655168;visibility:visible;mso-wrap-style:square;mso-width-percent:0;mso-height-percent:0;mso-wrap-distance-left:9pt;mso-wrap-distance-top:0;mso-wrap-distance-right:9pt;mso-wrap-distance-bottom:0;mso-position-horizontal:absolute;mso-position-horizontal-relative:margin;mso-position-vertical:absolute;mso-position-vertical-relative:text;mso-width-percent:0;mso-height-percent:0;mso-width-relative:margin;mso-height-relative:margin;v-text-anchor:top" o:gfxdata="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" stroked="f">
                 <v:textbox inset="0,0,0,0">
                   <w:txbxContent>
                     <w:p>
@@ -419,24 +545,29 @@
                       <w:r>
                         <w:t xml:space="preserve">Figure </w:t>
                       </w:r>
-                      <w:fldSimple w:instr=" SEQ Figure \* ARABIC ">
-                        <w:r>
-                          <w:rPr>
-                            <w:noProof/>
-                          </w:rPr>
-                          <w:t>1</w:t>
-                        </w:r>
-                      </w:fldSimple>
                       <w:r>
-                        <w:t xml:space="preserve">: the </w:t>
+                        <w:fldChar w:fldCharType="begin"/>
                       </w:r>
-                      <w:proofErr w:type="gramStart"/>
                       <w:r>
-                        <w:t>main(</w:t>
+                        <w:instrText xml:space="preserve"> SEQ Figure \* ARABIC </w:instrText>
                       </w:r>
-                      <w:proofErr w:type="gramEnd"/>
                       <w:r>
-                        <w:t>) functionality required to display a window. Note: event handling is not required for that, but is used for other stuff.</w:t>
+                        <w:fldChar w:fldCharType="separate"/>
+                      </w:r>
+                      <w:r>
+                        <w:rPr>
+                          <w:noProof/>
+                        </w:rPr>
+                        <w:t>1</w:t>
+                      </w:r>
+                      <w:r>
+                        <w:rPr>
+                          <w:noProof/>
+                        </w:rPr>
+                        <w:fldChar w:fldCharType="end"/>
+                      </w:r>
+                      <w:r>
+                        <w:t>: the main() functionality required to display a window. Note: event handling is not required for that, but is used for other stuff.</w:t>
                       </w:r>
                     </w:p>
                   </w:txbxContent>
@@ -452,26 +583,26 @@
           <w:noProof/>
         </w:rPr>
         <w:drawing>
-          <wp:anchor distT="0" distB="0" distL="114300" distR="114300" simplePos="0" relativeHeight="251659264" behindDoc="0" locked="0" layoutInCell="1" allowOverlap="1" wp14:anchorId="675A8130" wp14:editId="63E376AE">
+          <wp:anchor distT="0" distB="0" distL="114300" distR="114300" simplePos="0" relativeHeight="251663360" behindDoc="0" locked="0" layoutInCell="1" allowOverlap="1" wp14:anchorId="60FF1404" wp14:editId="2D75AAEA">
             <wp:simplePos x="0" y="0"/>
             <wp:positionH relativeFrom="margin">
-              <wp:align>left</wp:align>
+              <wp:posOffset>3427095</wp:posOffset>
             </wp:positionH>
             <wp:positionV relativeFrom="paragraph">
-              <wp:posOffset>553085</wp:posOffset>
+              <wp:posOffset>1189990</wp:posOffset>
             </wp:positionV>
-            <wp:extent cx="4133850" cy="2274570"/>
+            <wp:extent cx="2689225" cy="2332990"/>
             <wp:effectExtent l="0" t="0" r="0" b="0"/>
             <wp:wrapTight wrapText="bothSides">
               <wp:wrapPolygon edited="0">
                 <wp:start x="0" y="0"/>
-                <wp:lineTo x="0" y="21347"/>
-                <wp:lineTo x="21500" y="21347"/>
-                <wp:lineTo x="21500" y="0"/>
+                <wp:lineTo x="0" y="21341"/>
+                <wp:lineTo x="21421" y="21341"/>
+                <wp:lineTo x="21421" y="0"/>
                 <wp:lineTo x="0" y="0"/>
               </wp:wrapPolygon>
             </wp:wrapTight>
-            <wp:docPr id="1" name="Picture 1"/>
+            <wp:docPr id="3" name="Picture 3"/>
             <wp:cNvGraphicFramePr>
               <a:graphicFrameLocks xmlns:a="http://schemas.openxmlformats.org/drawingml/2006/main" noChangeAspect="1"/>
             </wp:cNvGraphicFramePr>
@@ -483,7 +614,7 @@
                     <pic:cNvPicPr/>
                   </pic:nvPicPr>
                   <pic:blipFill>
-                    <a:blip r:embed="rId7"/>
+                    <a:blip r:embed="rId12"/>
                     <a:stretch>
                       <a:fillRect/>
                     </a:stretch>
@@ -491,7 +622,7 @@
                   <pic:spPr>
                     <a:xfrm>
                       <a:off x="0" y="0"/>
-                      <a:ext cx="4133850" cy="2274570"/>
+                      <a:ext cx="2689225" cy="2332990"/>
                     </a:xfrm>
                     <a:prstGeom prst="rect">
                       <a:avLst/>
@@ -510,60 +641,30 @@
         </w:drawing>
       </w:r>
       <w:r>
-        <w:t>I looked up how to set up SDL2 in a Visual Studio project, and found this video (</w:t>
-      </w:r>
-      <w:hyperlink r:id="rId8" w:history="1">
-        <w:r>
-          <w:rPr>
-            <w:rStyle w:val="Hyperlink"/>
-          </w:rPr>
-          <w:t>https://www.youtube.com/watch?v=QQzAHcojEKg</w:t>
-        </w:r>
-      </w:hyperlink>
-      <w:r>
-        <w:t>). Following its instructions, I managed to set up SDL2 and create a window.</w:t>
-      </w:r>
-      <w:r>
-        <w:rPr>
-          <w:noProof/>
-        </w:rPr>
-        <w:t xml:space="preserve"> </w:t>
-      </w:r>
-    </w:p>
-    <w:p>
-      <w:pPr>
-        <w:pStyle w:val="ListParagraph"/>
-        <w:numPr>
-          <w:ilvl w:val="0"/>
-          <w:numId w:val="12"/>
-        </w:numPr>
-        <w:jc w:val="both"/>
-      </w:pPr>
-      <w:r>
         <w:rPr>
           <w:noProof/>
         </w:rPr>
         <w:drawing>
-          <wp:anchor distT="0" distB="0" distL="114300" distR="114300" simplePos="0" relativeHeight="251663360" behindDoc="0" locked="0" layoutInCell="1" allowOverlap="1" wp14:anchorId="60FF1404" wp14:editId="0D4F3EA2">
+          <wp:anchor distT="0" distB="0" distL="114300" distR="114300" simplePos="0" relativeHeight="251659264" behindDoc="0" locked="0" layoutInCell="1" allowOverlap="1" wp14:anchorId="675A8130" wp14:editId="3482E1B5">
             <wp:simplePos x="0" y="0"/>
-            <wp:positionH relativeFrom="page">
-              <wp:align>right</wp:align>
+            <wp:positionH relativeFrom="margin">
+              <wp:align>left</wp:align>
             </wp:positionH>
             <wp:positionV relativeFrom="paragraph">
-              <wp:posOffset>1924684</wp:posOffset>
+              <wp:posOffset>5080</wp:posOffset>
             </wp:positionV>
-            <wp:extent cx="3194217" cy="2771775"/>
-            <wp:effectExtent l="0" t="0" r="6350" b="0"/>
+            <wp:extent cx="4019550" cy="2211070"/>
+            <wp:effectExtent l="0" t="0" r="0" b="0"/>
             <wp:wrapTight wrapText="bothSides">
               <wp:wrapPolygon edited="0">
                 <wp:start x="0" y="0"/>
-                <wp:lineTo x="0" y="21377"/>
-                <wp:lineTo x="21514" y="21377"/>
-                <wp:lineTo x="21514" y="0"/>
+                <wp:lineTo x="0" y="21401"/>
+                <wp:lineTo x="21498" y="21401"/>
+                <wp:lineTo x="21498" y="0"/>
                 <wp:lineTo x="0" y="0"/>
               </wp:wrapPolygon>
             </wp:wrapTight>
-            <wp:docPr id="3" name="Picture 3"/>
+            <wp:docPr id="1" name="Picture 1"/>
             <wp:cNvGraphicFramePr>
               <a:graphicFrameLocks xmlns:a="http://schemas.openxmlformats.org/drawingml/2006/main" noChangeAspect="1"/>
             </wp:cNvGraphicFramePr>
@@ -575,7 +676,7 @@
                     <pic:cNvPicPr/>
                   </pic:nvPicPr>
                   <pic:blipFill>
-                    <a:blip r:embed="rId9"/>
+                    <a:blip r:embed="rId13"/>
                     <a:stretch>
                       <a:fillRect/>
                     </a:stretch>
@@ -583,7 +684,7 @@
                   <pic:spPr>
                     <a:xfrm>
                       <a:off x="0" y="0"/>
-                      <a:ext cx="3194217" cy="2771775"/>
+                      <a:ext cx="4019550" cy="2211070"/>
                     </a:xfrm>
                     <a:prstGeom prst="rect">
                       <a:avLst/>
@@ -602,23 +703,28 @@
         </w:drawing>
       </w:r>
       <w:r>
-        <w:t>I looked up how to register input using SDL2 and found this tutorial (</w:t>
-      </w:r>
-      <w:hyperlink r:id="rId10" w:history="1">
-        <w:r>
-          <w:rPr>
-            <w:rStyle w:val="Hyperlink"/>
-          </w:rPr>
-          <w:t>https://www.geeksforgeeks.org/sdl-library-in-c-c-with-examples/</w:t>
-        </w:r>
-      </w:hyperlink>
-      <w:r>
-        <w:t>) that outlined how to register keyboard input. From there, I put together a skeleton of a switch statement f</w:t>
-      </w:r>
-      <w:bookmarkStart w:id="0" w:name="_GoBack"/>
-      <w:bookmarkEnd w:id="0"/>
-      <w:r>
-        <w:t>or managing the inputs required of this task.</w:t>
+        <w:t xml:space="preserve">I copied </w:t>
+      </w:r>
+      <w:r>
+        <w:t>the task 1</w:t>
+      </w:r>
+      <w:r>
+        <w:t>8</w:t>
+      </w:r>
+      <w:r>
+        <w:t xml:space="preserve"> </w:t>
+      </w:r>
+      <w:r>
+        <w:t>spike</w:t>
+      </w:r>
+      <w:r>
+        <w:t xml:space="preserve"> report into the task folder, stripping out the</w:t>
+      </w:r>
+      <w:r>
+        <w:t xml:space="preserve"> spike report’s</w:t>
+      </w:r>
+      <w:r>
+        <w:t xml:space="preserve"> original content and replacing it with goals and resources pertaining to the task at hand.</w:t>
       </w:r>
     </w:p>
     <w:p>
@@ -630,19 +736,127 @@
         </w:numPr>
         <w:jc w:val="both"/>
       </w:pPr>
-      <w:hyperlink r:id="rId11" w:history="1">
-        <w:r>
-          <w:rPr>
-            <w:rStyle w:val="Hyperlink"/>
-          </w:rPr>
-          <w:t>https://www.youtube.com/watch?v=6IX6873J1Y8&amp;t=605s&amp;list=PLEETnX-uPtBVpZvp-R2daNfy9k3-L-Q3u&amp;index=3</w:t>
-        </w:r>
-      </w:hyperlink>
-      <w:r>
-        <w:t xml:space="preserve"> : loading music</w:t>
-      </w:r>
-      <w:r>
-        <w:t>; didn’t work</w:t>
+      <w:r>
+        <w:rPr>
+          <w:noProof/>
+        </w:rPr>
+        <mc:AlternateContent>
+          <mc:Choice Requires="wps">
+            <w:drawing>
+              <wp:anchor distT="0" distB="0" distL="114300" distR="114300" simplePos="0" relativeHeight="251665408" behindDoc="1" locked="0" layoutInCell="1" allowOverlap="1" wp14:anchorId="7D5E3632" wp14:editId="470CAB3C">
+                <wp:simplePos x="0" y="0"/>
+                <wp:positionH relativeFrom="margin">
+                  <wp:align>right</wp:align>
+                </wp:positionH>
+                <wp:positionV relativeFrom="paragraph">
+                  <wp:posOffset>2187575</wp:posOffset>
+                </wp:positionV>
+                <wp:extent cx="1708150" cy="300990"/>
+                <wp:effectExtent l="0" t="0" r="6350" b="3810"/>
+                <wp:wrapTight wrapText="bothSides">
+                  <wp:wrapPolygon edited="0">
+                    <wp:start x="0" y="0"/>
+                    <wp:lineTo x="0" y="20506"/>
+                    <wp:lineTo x="21439" y="20506"/>
+                    <wp:lineTo x="21439" y="0"/>
+                    <wp:lineTo x="0" y="0"/>
+                  </wp:wrapPolygon>
+                </wp:wrapTight>
+                <wp:docPr id="4" name="Text Box 4"/>
+                <wp:cNvGraphicFramePr/>
+                <a:graphic xmlns:a="http://schemas.openxmlformats.org/drawingml/2006/main">
+                  <a:graphicData uri="http://schemas.microsoft.com/office/word/2010/wordprocessingShape">
+                    <wps:wsp>
+                      <wps:cNvSpPr txBox="1"/>
+                      <wps:spPr>
+                        <a:xfrm>
+                          <a:off x="0" y="0"/>
+                          <a:ext cx="1708150" cy="300990"/>
+                        </a:xfrm>
+                        <a:prstGeom prst="rect">
+                          <a:avLst/>
+                        </a:prstGeom>
+                        <a:solidFill>
+                          <a:prstClr val="white"/>
+                        </a:solidFill>
+                        <a:ln>
+                          <a:noFill/>
+                        </a:ln>
+                      </wps:spPr>
+                      <wps:txbx>
+                        <w:txbxContent>
+                          <w:p>
+                            <w:pPr>
+                              <w:pStyle w:val="Caption"/>
+                              <w:rPr>
+                                <w:noProof/>
+                              </w:rPr>
+                            </w:pPr>
+                            <w:r>
+                              <w:t>Figure 2: the keyboard input switch statement skeleton.</w:t>
+                            </w:r>
+                          </w:p>
+                        </w:txbxContent>
+                      </wps:txbx>
+                      <wps:bodyPr rot="0" spcFirstLastPara="0" vertOverflow="overflow" horzOverflow="overflow" vert="horz" wrap="square" lIns="0" tIns="0" rIns="0" bIns="0" numCol="1" spcCol="0" rtlCol="0" fromWordArt="0" anchor="t" anchorCtr="0" forceAA="0" compatLnSpc="1">
+                        <a:prstTxWarp prst="textNoShape">
+                          <a:avLst/>
+                        </a:prstTxWarp>
+                        <a:noAutofit/>
+                      </wps:bodyPr>
+                    </wps:wsp>
+                  </a:graphicData>
+                </a:graphic>
+                <wp14:sizeRelH relativeFrom="margin">
+                  <wp14:pctWidth>0</wp14:pctWidth>
+                </wp14:sizeRelH>
+                <wp14:sizeRelV relativeFrom="margin">
+                  <wp14:pctHeight>0</wp14:pctHeight>
+                </wp14:sizeRelV>
+              </wp:anchor>
+            </w:drawing>
+          </mc:Choice>
+          <mc:Fallback>
+            <w:pict>
+              <v:shape w14:anchorId="7D5E3632" id="Text Box 4" o:spid="_x0000_s1027" type="#_x0000_t202" style="position:absolute;left:0;text-align:left;margin-left:83.3pt;margin-top:172.25pt;width:134.5pt;height:23.7pt;z-index:-251651072;visibility:visible;mso-wrap-style:square;mso-width-percent:0;mso-height-percent:0;mso-wrap-distance-left:9pt;mso-wrap-distance-top:0;mso-wrap-distance-right:9pt;mso-wrap-distance-bottom:0;mso-position-horizontal:right;mso-position-horizontal-relative:margin;mso-position-vertical:absolute;mso-position-vertical-relative:text;mso-width-percent:0;mso-height-percent:0;mso-width-relative:margin;mso-height-relative:margin;v-text-anchor:top" o:gfxdata="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" stroked="f">
+                <v:textbox inset="0,0,0,0">
+                  <w:txbxContent>
+                    <w:p>
+                      <w:pPr>
+                        <w:pStyle w:val="Caption"/>
+                        <w:rPr>
+                          <w:noProof/>
+                        </w:rPr>
+                      </w:pPr>
+                      <w:r>
+                        <w:t>Figure 2: the keyboard input switch statement skeleton.</w:t>
+                      </w:r>
+                    </w:p>
+                  </w:txbxContent>
+                </v:textbox>
+                <w10:wrap type="tight" anchorx="margin"/>
+              </v:shape>
+            </w:pict>
+          </mc:Fallback>
+        </mc:AlternateContent>
+      </w:r>
+      <w:r>
+        <w:t>I looked up how to set up SDL2 in a Visual Studio project, and found this video (</w:t>
+      </w:r>
+      <w:r>
+        <w:t>res.</w:t>
+      </w:r>
+      <w:r>
+        <w:t xml:space="preserve"> 1</w:t>
+      </w:r>
+      <w:r>
+        <w:t>). Following its instructions, I managed to set up SDL2 and create a window.</w:t>
+      </w:r>
+      <w:r>
+        <w:rPr>
+          <w:noProof/>
+        </w:rPr>
+        <w:t xml:space="preserve"> </w:t>
       </w:r>
     </w:p>
     <w:p>
@@ -654,31 +868,101 @@
         </w:numPr>
         <w:jc w:val="both"/>
       </w:pPr>
-      <w:hyperlink r:id="rId12" w:history="1">
-        <w:r>
-          <w:rPr>
-            <w:rStyle w:val="Hyperlink"/>
-          </w:rPr>
-          <w:t>https://www.youtube.com/watch?v=</w:t>
-        </w:r>
-        <w:r>
-          <w:rPr>
-            <w:rStyle w:val="Hyperlink"/>
-          </w:rPr>
-          <w:t>x</w:t>
-        </w:r>
-        <w:r>
-          <w:rPr>
-            <w:rStyle w:val="Hyperlink"/>
-          </w:rPr>
-          <w:t>77Rbny5iBA</w:t>
-        </w:r>
-      </w:hyperlink>
-      <w:r>
-        <w:t xml:space="preserve"> : loading music: did work, </w:t>
-      </w:r>
-      <w:r>
-        <w:t>one issue</w:t>
+      <w:r>
+        <w:lastRenderedPageBreak/>
+        <w:t>I looked up how to register input using SDL2 and found this tutorial</w:t>
+      </w:r>
+      <w:r>
+        <w:t xml:space="preserve"> </w:t>
+      </w:r>
+      <w:r>
+        <w:t>(</w:t>
+      </w:r>
+      <w:r>
+        <w:t>res.</w:t>
+      </w:r>
+      <w:r>
+        <w:t xml:space="preserve"> 2</w:t>
+      </w:r>
+      <w:r>
+        <w:t xml:space="preserve">) that outlined </w:t>
+      </w:r>
+      <w:r>
+        <w:rPr>
+          <w:noProof/>
+        </w:rPr>
+        <w:drawing>
+          <wp:anchor distT="0" distB="0" distL="114300" distR="114300" simplePos="0" relativeHeight="251667456" behindDoc="0" locked="0" layoutInCell="1" allowOverlap="1" wp14:anchorId="6623E3D1" wp14:editId="283C971C">
+            <wp:simplePos x="0" y="0"/>
+            <wp:positionH relativeFrom="margin">
+              <wp:align>left</wp:align>
+            </wp:positionH>
+            <wp:positionV relativeFrom="paragraph">
+              <wp:posOffset>0</wp:posOffset>
+            </wp:positionV>
+            <wp:extent cx="4019550" cy="2753995"/>
+            <wp:effectExtent l="0" t="0" r="0" b="8255"/>
+            <wp:wrapTight wrapText="bothSides">
+              <wp:wrapPolygon edited="0">
+                <wp:start x="0" y="0"/>
+                <wp:lineTo x="0" y="21515"/>
+                <wp:lineTo x="21498" y="21515"/>
+                <wp:lineTo x="21498" y="0"/>
+                <wp:lineTo x="0" y="0"/>
+              </wp:wrapPolygon>
+            </wp:wrapTight>
+            <wp:docPr id="5" name="Picture 5"/>
+            <wp:cNvGraphicFramePr>
+              <a:graphicFrameLocks xmlns:a="http://schemas.openxmlformats.org/drawingml/2006/main" noChangeAspect="1"/>
+            </wp:cNvGraphicFramePr>
+            <a:graphic xmlns:a="http://schemas.openxmlformats.org/drawingml/2006/main">
+              <a:graphicData uri="http://schemas.openxmlformats.org/drawingml/2006/picture">
+                <pic:pic xmlns:pic="http://schemas.openxmlformats.org/drawingml/2006/picture">
+                  <pic:nvPicPr>
+                    <pic:cNvPr id="1" name=""/>
+                    <pic:cNvPicPr/>
+                  </pic:nvPicPr>
+                  <pic:blipFill>
+                    <a:blip r:embed="rId14"/>
+                    <a:stretch>
+                      <a:fillRect/>
+                    </a:stretch>
+                  </pic:blipFill>
+                  <pic:spPr>
+                    <a:xfrm>
+                      <a:off x="0" y="0"/>
+                      <a:ext cx="4024817" cy="2757884"/>
+                    </a:xfrm>
+                    <a:prstGeom prst="rect">
+                      <a:avLst/>
+                    </a:prstGeom>
+                  </pic:spPr>
+                </pic:pic>
+              </a:graphicData>
+            </a:graphic>
+            <wp14:sizeRelH relativeFrom="margin">
+              <wp14:pctWidth>0</wp14:pctWidth>
+            </wp14:sizeRelH>
+            <wp14:sizeRelV relativeFrom="margin">
+              <wp14:pctHeight>0</wp14:pctHeight>
+            </wp14:sizeRelV>
+          </wp:anchor>
+        </w:drawing>
+      </w:r>
+      <w:r>
+        <w:t>how to regis</w:t>
+      </w:r>
+      <w:r>
+        <w:softHyphen/>
+      </w:r>
+      <w:r>
+        <w:t>ter keyboard input. From there, I put together a skeleton of a switch statement for managing the inputs required of this task</w:t>
+      </w:r>
+      <w:r>
+        <w:t xml:space="preserve"> (fig. 2)</w:t>
+      </w:r>
+      <w:r>
+        <w:t>.</w:t>
       </w:r>
     </w:p>
     <w:p>
@@ -690,20 +974,716 @@
         </w:numPr>
         <w:jc w:val="both"/>
       </w:pPr>
-      <w:hyperlink r:id="rId13" w:history="1">
-        <w:r>
-          <w:rPr>
-            <w:rStyle w:val="Hyperlink"/>
-          </w:rPr>
-          <w:t>https://www.libsdl.org/projects/SDL_mixer/docs/SDL_mixer_55.html#SEC55</w:t>
-        </w:r>
-      </w:hyperlink>
-      <w:r>
-        <w:t xml:space="preserve"> : solved issue, all done</w:t>
+      <w:r>
+        <w:t>I looked up a tutorial of how to load and play music in C++, and found and tried one (</w:t>
+      </w:r>
+      <w:r>
+        <w:t xml:space="preserve">res. </w:t>
+      </w:r>
+      <w:r>
+        <w:t>3), but it didn’t work; it would act like it was successfully loading and playing the music, except that no sound was coming out.</w:t>
       </w:r>
     </w:p>
     <w:p>
       <w:pPr>
+        <w:pStyle w:val="ListParagraph"/>
+        <w:numPr>
+          <w:ilvl w:val="0"/>
+          <w:numId w:val="12"/>
+        </w:numPr>
+        <w:jc w:val="both"/>
+      </w:pPr>
+      <w:r>
+        <w:rPr>
+          <w:noProof/>
+        </w:rPr>
+        <mc:AlternateContent>
+          <mc:Choice Requires="wps">
+            <w:drawing>
+              <wp:anchor distT="0" distB="0" distL="114300" distR="114300" simplePos="0" relativeHeight="251673600" behindDoc="1" locked="0" layoutInCell="1" allowOverlap="1" wp14:anchorId="0D68336B" wp14:editId="2E519D86">
+                <wp:simplePos x="0" y="0"/>
+                <wp:positionH relativeFrom="margin">
+                  <wp:posOffset>1670685</wp:posOffset>
+                </wp:positionH>
+                <wp:positionV relativeFrom="paragraph">
+                  <wp:posOffset>1588135</wp:posOffset>
+                </wp:positionV>
+                <wp:extent cx="1838325" cy="866775"/>
+                <wp:effectExtent l="0" t="0" r="9525" b="9525"/>
+                <wp:wrapTight wrapText="bothSides">
+                  <wp:wrapPolygon edited="0">
+                    <wp:start x="0" y="0"/>
+                    <wp:lineTo x="0" y="21363"/>
+                    <wp:lineTo x="21488" y="21363"/>
+                    <wp:lineTo x="21488" y="0"/>
+                    <wp:lineTo x="0" y="0"/>
+                  </wp:wrapPolygon>
+                </wp:wrapTight>
+                <wp:docPr id="8" name="Text Box 8"/>
+                <wp:cNvGraphicFramePr/>
+                <a:graphic xmlns:a="http://schemas.openxmlformats.org/drawingml/2006/main">
+                  <a:graphicData uri="http://schemas.microsoft.com/office/word/2010/wordprocessingShape">
+                    <wps:wsp>
+                      <wps:cNvSpPr txBox="1"/>
+                      <wps:spPr>
+                        <a:xfrm>
+                          <a:off x="0" y="0"/>
+                          <a:ext cx="1838325" cy="866775"/>
+                        </a:xfrm>
+                        <a:prstGeom prst="rect">
+                          <a:avLst/>
+                        </a:prstGeom>
+                        <a:solidFill>
+                          <a:prstClr val="white"/>
+                        </a:solidFill>
+                        <a:ln>
+                          <a:noFill/>
+                        </a:ln>
+                      </wps:spPr>
+                      <wps:txbx>
+                        <w:txbxContent>
+                          <w:p>
+                            <w:pPr>
+                              <w:pStyle w:val="Caption"/>
+                              <w:rPr>
+                                <w:noProof/>
+                              </w:rPr>
+                            </w:pPr>
+                            <w:r>
+                              <w:t xml:space="preserve">Figure 4: </w:t>
+                            </w:r>
+                            <w:proofErr w:type="spellStart"/>
+                            <w:r>
+                              <w:t>AudioManager’s</w:t>
+                            </w:r>
+                            <w:proofErr w:type="spellEnd"/>
+                            <w:r>
+                              <w:t xml:space="preserve"> </w:t>
+                            </w:r>
+                            <w:proofErr w:type="spellStart"/>
+                            <w:r>
+                              <w:t>PlayMusic</w:t>
+                            </w:r>
+                            <w:proofErr w:type="spellEnd"/>
+                            <w:r>
+                              <w:t xml:space="preserve">(), </w:t>
+                            </w:r>
+                            <w:proofErr w:type="spellStart"/>
+                            <w:r>
+                              <w:t>IsCurrentlyPlaying</w:t>
+                            </w:r>
+                            <w:proofErr w:type="spellEnd"/>
+                            <w:r>
+                              <w:t xml:space="preserve">(), </w:t>
+                            </w:r>
+                            <w:proofErr w:type="spellStart"/>
+                            <w:r>
+                              <w:t>PauseMusic</w:t>
+                            </w:r>
+                            <w:proofErr w:type="spellEnd"/>
+                            <w:r>
+                              <w:t xml:space="preserve">(), </w:t>
+                            </w:r>
+                            <w:proofErr w:type="spellStart"/>
+                            <w:r>
+                              <w:t>ResumeMusic</w:t>
+                            </w:r>
+                            <w:proofErr w:type="spellEnd"/>
+                            <w:r>
+                              <w:t xml:space="preserve">() and </w:t>
+                            </w:r>
+                            <w:proofErr w:type="spellStart"/>
+                            <w:r>
+                              <w:t>PlaySFX</w:t>
+                            </w:r>
+                            <w:proofErr w:type="spellEnd"/>
+                            <w:r>
+                              <w:t xml:space="preserve">() methods, which wrap up the underlying SDL Mixer methods and use </w:t>
+                            </w:r>
+                            <w:proofErr w:type="spellStart"/>
+                            <w:r>
+                              <w:t>AssetManager</w:t>
+                            </w:r>
+                            <w:proofErr w:type="spellEnd"/>
+                            <w:r>
+                              <w:t xml:space="preserve"> to load audio files.</w:t>
+                            </w:r>
+                          </w:p>
+                        </w:txbxContent>
+                      </wps:txbx>
+                      <wps:bodyPr rot="0" spcFirstLastPara="0" vertOverflow="overflow" horzOverflow="overflow" vert="horz" wrap="square" lIns="0" tIns="0" rIns="0" bIns="0" numCol="1" spcCol="0" rtlCol="0" fromWordArt="0" anchor="t" anchorCtr="0" forceAA="0" compatLnSpc="1">
+                        <a:prstTxWarp prst="textNoShape">
+                          <a:avLst/>
+                        </a:prstTxWarp>
+                        <a:noAutofit/>
+                      </wps:bodyPr>
+                    </wps:wsp>
+                  </a:graphicData>
+                </a:graphic>
+                <wp14:sizeRelH relativeFrom="margin">
+                  <wp14:pctWidth>0</wp14:pctWidth>
+                </wp14:sizeRelH>
+                <wp14:sizeRelV relativeFrom="margin">
+                  <wp14:pctHeight>0</wp14:pctHeight>
+                </wp14:sizeRelV>
+              </wp:anchor>
+            </w:drawing>
+          </mc:Choice>
+          <mc:Fallback>
+            <w:pict>
+              <v:shape w14:anchorId="0D68336B" id="Text Box 8" o:spid="_x0000_s1028" type="#_x0000_t202" style="position:absolute;left:0;text-align:left;margin-left:131.55pt;margin-top:125.05pt;width:144.75pt;height:68.25pt;z-index:-251642880;visibility:visible;mso-wrap-style:square;mso-width-percent:0;mso-height-percent:0;mso-wrap-distance-left:9pt;mso-wrap-distance-top:0;mso-wrap-distance-right:9pt;mso-wrap-distance-bottom:0;mso-position-horizontal:absolute;mso-position-horizontal-relative:margin;mso-position-vertical:absolute;mso-position-vertical-relative:text;mso-width-percent:0;mso-height-percent:0;mso-width-relative:margin;mso-height-relative:margin;v-text-anchor:top" o:gfxdata="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" stroked="f">
+                <v:textbox inset="0,0,0,0">
+                  <w:txbxContent>
+                    <w:p>
+                      <w:pPr>
+                        <w:pStyle w:val="Caption"/>
+                        <w:rPr>
+                          <w:noProof/>
+                        </w:rPr>
+                      </w:pPr>
+                      <w:r>
+                        <w:t xml:space="preserve">Figure 4: </w:t>
+                      </w:r>
+                      <w:proofErr w:type="spellStart"/>
+                      <w:r>
+                        <w:t>AudioManager’s</w:t>
+                      </w:r>
+                      <w:proofErr w:type="spellEnd"/>
+                      <w:r>
+                        <w:t xml:space="preserve"> </w:t>
+                      </w:r>
+                      <w:proofErr w:type="spellStart"/>
+                      <w:r>
+                        <w:t>PlayMusic</w:t>
+                      </w:r>
+                      <w:proofErr w:type="spellEnd"/>
+                      <w:r>
+                        <w:t xml:space="preserve">(), </w:t>
+                      </w:r>
+                      <w:proofErr w:type="spellStart"/>
+                      <w:r>
+                        <w:t>IsCurrentlyPlaying</w:t>
+                      </w:r>
+                      <w:proofErr w:type="spellEnd"/>
+                      <w:r>
+                        <w:t xml:space="preserve">(), </w:t>
+                      </w:r>
+                      <w:proofErr w:type="spellStart"/>
+                      <w:r>
+                        <w:t>PauseMusic</w:t>
+                      </w:r>
+                      <w:proofErr w:type="spellEnd"/>
+                      <w:r>
+                        <w:t xml:space="preserve">(), </w:t>
+                      </w:r>
+                      <w:proofErr w:type="spellStart"/>
+                      <w:r>
+                        <w:t>ResumeMusic</w:t>
+                      </w:r>
+                      <w:proofErr w:type="spellEnd"/>
+                      <w:r>
+                        <w:t xml:space="preserve">() and </w:t>
+                      </w:r>
+                      <w:proofErr w:type="spellStart"/>
+                      <w:r>
+                        <w:t>PlaySFX</w:t>
+                      </w:r>
+                      <w:proofErr w:type="spellEnd"/>
+                      <w:r>
+                        <w:t xml:space="preserve">() methods, which wrap up the underlying SDL Mixer methods and use </w:t>
+                      </w:r>
+                      <w:proofErr w:type="spellStart"/>
+                      <w:r>
+                        <w:t>AssetManager</w:t>
+                      </w:r>
+                      <w:proofErr w:type="spellEnd"/>
+                      <w:r>
+                        <w:t xml:space="preserve"> to load audio files.</w:t>
+                      </w:r>
+                    </w:p>
+                  </w:txbxContent>
+                </v:textbox>
+                <w10:wrap type="tight" anchorx="margin"/>
+              </v:shape>
+            </w:pict>
+          </mc:Fallback>
+        </mc:AlternateContent>
+      </w:r>
+      <w:r>
+        <w:rPr>
+          <w:noProof/>
+        </w:rPr>
+        <w:drawing>
+          <wp:anchor distT="0" distB="0" distL="114300" distR="114300" simplePos="0" relativeHeight="251671552" behindDoc="0" locked="0" layoutInCell="1" allowOverlap="1" wp14:anchorId="535C9A8D" wp14:editId="009CBCC1">
+            <wp:simplePos x="0" y="0"/>
+            <wp:positionH relativeFrom="margin">
+              <wp:align>left</wp:align>
+            </wp:positionH>
+            <wp:positionV relativeFrom="paragraph">
+              <wp:posOffset>350520</wp:posOffset>
+            </wp:positionV>
+            <wp:extent cx="3505200" cy="3529965"/>
+            <wp:effectExtent l="0" t="0" r="0" b="0"/>
+            <wp:wrapTight wrapText="bothSides">
+              <wp:wrapPolygon edited="0">
+                <wp:start x="0" y="0"/>
+                <wp:lineTo x="0" y="21448"/>
+                <wp:lineTo x="21483" y="21448"/>
+                <wp:lineTo x="21483" y="0"/>
+                <wp:lineTo x="0" y="0"/>
+              </wp:wrapPolygon>
+            </wp:wrapTight>
+            <wp:docPr id="7" name="Picture 7"/>
+            <wp:cNvGraphicFramePr>
+              <a:graphicFrameLocks xmlns:a="http://schemas.openxmlformats.org/drawingml/2006/main" noChangeAspect="1"/>
+            </wp:cNvGraphicFramePr>
+            <a:graphic xmlns:a="http://schemas.openxmlformats.org/drawingml/2006/main">
+              <a:graphicData uri="http://schemas.openxmlformats.org/drawingml/2006/picture">
+                <pic:pic xmlns:pic="http://schemas.openxmlformats.org/drawingml/2006/picture">
+                  <pic:nvPicPr>
+                    <pic:cNvPr id="1" name=""/>
+                    <pic:cNvPicPr/>
+                  </pic:nvPicPr>
+                  <pic:blipFill>
+                    <a:blip r:embed="rId15"/>
+                    <a:stretch>
+                      <a:fillRect/>
+                    </a:stretch>
+                  </pic:blipFill>
+                  <pic:spPr>
+                    <a:xfrm>
+                      <a:off x="0" y="0"/>
+                      <a:ext cx="3505200" cy="3529965"/>
+                    </a:xfrm>
+                    <a:prstGeom prst="rect">
+                      <a:avLst/>
+                    </a:prstGeom>
+                  </pic:spPr>
+                </pic:pic>
+              </a:graphicData>
+            </a:graphic>
+            <wp14:sizeRelH relativeFrom="margin">
+              <wp14:pctWidth>0</wp14:pctWidth>
+            </wp14:sizeRelH>
+            <wp14:sizeRelV relativeFrom="margin">
+              <wp14:pctHeight>0</wp14:pctHeight>
+            </wp14:sizeRelV>
+          </wp:anchor>
+        </w:drawing>
+      </w:r>
+      <w:r>
+        <w:rPr>
+          <w:noProof/>
+        </w:rPr>
+        <mc:AlternateContent>
+          <mc:Choice Requires="wps">
+            <w:drawing>
+              <wp:anchor distT="0" distB="0" distL="114300" distR="114300" simplePos="0" relativeHeight="251669504" behindDoc="1" locked="0" layoutInCell="1" allowOverlap="1" wp14:anchorId="28725190" wp14:editId="2CED2305">
+                <wp:simplePos x="0" y="0"/>
+                <wp:positionH relativeFrom="margin">
+                  <wp:posOffset>1689735</wp:posOffset>
+                </wp:positionH>
+                <wp:positionV relativeFrom="paragraph">
+                  <wp:posOffset>185420</wp:posOffset>
+                </wp:positionV>
+                <wp:extent cx="2333625" cy="171450"/>
+                <wp:effectExtent l="0" t="0" r="9525" b="0"/>
+                <wp:wrapTight wrapText="bothSides">
+                  <wp:wrapPolygon edited="0">
+                    <wp:start x="0" y="0"/>
+                    <wp:lineTo x="0" y="19200"/>
+                    <wp:lineTo x="21512" y="19200"/>
+                    <wp:lineTo x="21512" y="0"/>
+                    <wp:lineTo x="0" y="0"/>
+                  </wp:wrapPolygon>
+                </wp:wrapTight>
+                <wp:docPr id="6" name="Text Box 6"/>
+                <wp:cNvGraphicFramePr/>
+                <a:graphic xmlns:a="http://schemas.openxmlformats.org/drawingml/2006/main">
+                  <a:graphicData uri="http://schemas.microsoft.com/office/word/2010/wordprocessingShape">
+                    <wps:wsp>
+                      <wps:cNvSpPr txBox="1"/>
+                      <wps:spPr>
+                        <a:xfrm>
+                          <a:off x="0" y="0"/>
+                          <a:ext cx="2333625" cy="171450"/>
+                        </a:xfrm>
+                        <a:prstGeom prst="rect">
+                          <a:avLst/>
+                        </a:prstGeom>
+                        <a:solidFill>
+                          <a:prstClr val="white"/>
+                        </a:solidFill>
+                        <a:ln>
+                          <a:noFill/>
+                        </a:ln>
+                      </wps:spPr>
+                      <wps:txbx>
+                        <w:txbxContent>
+                          <w:p>
+                            <w:pPr>
+                              <w:pStyle w:val="Caption"/>
+                              <w:rPr>
+                                <w:noProof/>
+                              </w:rPr>
+                            </w:pPr>
+                            <w:r>
+                              <w:t xml:space="preserve">Figure 3: </w:t>
+                            </w:r>
+                            <w:proofErr w:type="spellStart"/>
+                            <w:r>
+                              <w:t>AssetManager.GetMusic</w:t>
+                            </w:r>
+                            <w:proofErr w:type="spellEnd"/>
+                            <w:r>
+                              <w:t xml:space="preserve">() and </w:t>
+                            </w:r>
+                            <w:proofErr w:type="spellStart"/>
+                            <w:r>
+                              <w:t>GetSFX</w:t>
+                            </w:r>
+                            <w:proofErr w:type="spellEnd"/>
+                            <w:r>
+                              <w:t>().</w:t>
+                            </w:r>
+                          </w:p>
+                        </w:txbxContent>
+                      </wps:txbx>
+                      <wps:bodyPr rot="0" spcFirstLastPara="0" vertOverflow="overflow" horzOverflow="overflow" vert="horz" wrap="square" lIns="0" tIns="0" rIns="0" bIns="0" numCol="1" spcCol="0" rtlCol="0" fromWordArt="0" anchor="t" anchorCtr="0" forceAA="0" compatLnSpc="1">
+                        <a:prstTxWarp prst="textNoShape">
+                          <a:avLst/>
+                        </a:prstTxWarp>
+                        <a:noAutofit/>
+                      </wps:bodyPr>
+                    </wps:wsp>
+                  </a:graphicData>
+                </a:graphic>
+                <wp14:sizeRelH relativeFrom="margin">
+                  <wp14:pctWidth>0</wp14:pctWidth>
+                </wp14:sizeRelH>
+                <wp14:sizeRelV relativeFrom="margin">
+                  <wp14:pctHeight>0</wp14:pctHeight>
+                </wp14:sizeRelV>
+              </wp:anchor>
+            </w:drawing>
+          </mc:Choice>
+          <mc:Fallback>
+            <w:pict>
+              <v:shape w14:anchorId="28725190" id="Text Box 6" o:spid="_x0000_s1029" type="#_x0000_t202" style="position:absolute;left:0;text-align:left;margin-left:133.05pt;margin-top:14.6pt;width:183.75pt;height:13.5pt;z-index:-251646976;visibility:visible;mso-wrap-style:square;mso-width-percent:0;mso-height-percent:0;mso-wrap-distance-left:9pt;mso-wrap-distance-top:0;mso-wrap-distance-right:9pt;mso-wrap-distance-bottom:0;mso-position-horizontal:absolute;mso-position-horizontal-relative:margin;mso-position-vertical:absolute;mso-position-vertical-relative:text;mso-width-percent:0;mso-height-percent:0;mso-width-relative:margin;mso-height-relative:margin;v-text-anchor:top" o:gfxdata="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" stroked="f">
+                <v:textbox inset="0,0,0,0">
+                  <w:txbxContent>
+                    <w:p>
+                      <w:pPr>
+                        <w:pStyle w:val="Caption"/>
+                        <w:rPr>
+                          <w:noProof/>
+                        </w:rPr>
+                      </w:pPr>
+                      <w:r>
+                        <w:t xml:space="preserve">Figure 3: </w:t>
+                      </w:r>
+                      <w:proofErr w:type="spellStart"/>
+                      <w:r>
+                        <w:t>AssetManager.GetMusic</w:t>
+                      </w:r>
+                      <w:proofErr w:type="spellEnd"/>
+                      <w:r>
+                        <w:t xml:space="preserve">() and </w:t>
+                      </w:r>
+                      <w:proofErr w:type="spellStart"/>
+                      <w:r>
+                        <w:t>GetSFX</w:t>
+                      </w:r>
+                      <w:proofErr w:type="spellEnd"/>
+                      <w:r>
+                        <w:t>().</w:t>
+                      </w:r>
+                    </w:p>
+                  </w:txbxContent>
+                </v:textbox>
+                <w10:wrap type="tight" anchorx="margin"/>
+              </v:shape>
+            </w:pict>
+          </mc:Fallback>
+        </mc:AlternateContent>
+      </w:r>
+      <w:r>
+        <w:t>I looked around for another tutorial for how to load and play music, and found another that did eventually work (</w:t>
+      </w:r>
+      <w:r>
+        <w:t>res</w:t>
+      </w:r>
+      <w:r>
+        <w:t xml:space="preserve"> 4). Following this tutorial, I set up SDL Mixer in my project, then put together a singleton </w:t>
+      </w:r>
+      <w:proofErr w:type="spellStart"/>
+      <w:r>
+        <w:t>AssetManager</w:t>
+      </w:r>
+      <w:proofErr w:type="spellEnd"/>
+      <w:r>
+        <w:t xml:space="preserve"> class that would load and .wav files on request</w:t>
+      </w:r>
+      <w:r>
+        <w:t>.</w:t>
+      </w:r>
+      <w:r>
+        <w:rPr>
+          <w:noProof/>
+        </w:rPr>
+        <w:t xml:space="preserve"> </w:t>
+      </w:r>
+      <w:r>
+        <w:t xml:space="preserve"> I took those methods and ones provided by SDL Mixer, and put together a singleton </w:t>
+      </w:r>
+      <w:proofErr w:type="spellStart"/>
+      <w:r>
+        <w:t>AudioManager</w:t>
+      </w:r>
+      <w:proofErr w:type="spellEnd"/>
+      <w:r>
+        <w:t xml:space="preserve"> class with methods wrapping up SDL Mixer methods and using </w:t>
+      </w:r>
+      <w:proofErr w:type="spellStart"/>
+      <w:r>
+        <w:t>AssetManager</w:t>
+      </w:r>
+      <w:proofErr w:type="spellEnd"/>
+      <w:r>
+        <w:t xml:space="preserve"> to retrieve audio files to play.</w:t>
+      </w:r>
+      <w:r>
+        <w:rPr>
+          <w:noProof/>
+        </w:rPr>
+        <w:t xml:space="preserve"> </w:t>
+      </w:r>
+      <w:r>
+        <w:rPr>
+          <w:noProof/>
+        </w:rPr>
+        <w:t>Then I updated the skeleton switch of keyboard inputs to play SFX’s on their own channels when the 1, 2 or 3 keys were pressed, and to play, pause or unpause one of two music files when the 9 or 0 keys were pressed.</w:t>
+      </w:r>
+      <w:r>
+        <w:rPr>
+          <w:noProof/>
+        </w:rPr>
+        <w:t xml:space="preserve"> For this, I borr</w:t>
+      </w:r>
+      <w:r>
+        <w:rPr>
+          <w:noProof/>
+        </w:rPr>
+        <w:t>o</w:t>
+      </w:r>
+      <w:r>
+        <w:rPr>
+          <w:noProof/>
+        </w:rPr>
+        <w:t xml:space="preserve">wed a few .wav files that are in use in my capstone project, adding them to the </w:t>
+      </w:r>
+      <w:r>
+        <w:rPr>
+          <w:noProof/>
+        </w:rPr>
+        <w:t>project’s Debug folder (the one outside the folder with all the source code) in the sub-folder “Assets/Audio”.</w:t>
+      </w:r>
+    </w:p>
+    <w:p>
+      <w:pPr>
+        <w:pStyle w:val="ListParagraph"/>
+        <w:numPr>
+          <w:ilvl w:val="0"/>
+          <w:numId w:val="12"/>
+        </w:numPr>
+        <w:jc w:val="both"/>
+      </w:pPr>
+      <w:r>
+        <w:rPr>
+          <w:noProof/>
+        </w:rPr>
+        <mc:AlternateContent>
+          <mc:Choice Requires="wps">
+            <w:drawing>
+              <wp:anchor distT="0" distB="0" distL="114300" distR="114300" simplePos="0" relativeHeight="251677696" behindDoc="1" locked="0" layoutInCell="1" allowOverlap="1" wp14:anchorId="0371443D" wp14:editId="7C9D97D3">
+                <wp:simplePos x="0" y="0"/>
+                <wp:positionH relativeFrom="margin">
+                  <wp:align>right</wp:align>
+                </wp:positionH>
+                <wp:positionV relativeFrom="paragraph">
+                  <wp:posOffset>1087120</wp:posOffset>
+                </wp:positionV>
+                <wp:extent cx="1085850" cy="635"/>
+                <wp:effectExtent l="0" t="0" r="0" b="0"/>
+                <wp:wrapTight wrapText="bothSides">
+                  <wp:wrapPolygon edited="0">
+                    <wp:start x="0" y="0"/>
+                    <wp:lineTo x="0" y="20952"/>
+                    <wp:lineTo x="21221" y="20952"/>
+                    <wp:lineTo x="21221" y="0"/>
+                    <wp:lineTo x="0" y="0"/>
+                  </wp:wrapPolygon>
+                </wp:wrapTight>
+                <wp:docPr id="10" name="Text Box 10"/>
+                <wp:cNvGraphicFramePr/>
+                <a:graphic xmlns:a="http://schemas.openxmlformats.org/drawingml/2006/main">
+                  <a:graphicData uri="http://schemas.microsoft.com/office/word/2010/wordprocessingShape">
+                    <wps:wsp>
+                      <wps:cNvSpPr txBox="1"/>
+                      <wps:spPr>
+                        <a:xfrm>
+                          <a:off x="0" y="0"/>
+                          <a:ext cx="1085850" cy="635"/>
+                        </a:xfrm>
+                        <a:prstGeom prst="rect">
+                          <a:avLst/>
+                        </a:prstGeom>
+                        <a:solidFill>
+                          <a:prstClr val="white"/>
+                        </a:solidFill>
+                        <a:ln>
+                          <a:noFill/>
+                        </a:ln>
+                      </wps:spPr>
+                      <wps:txbx>
+                        <w:txbxContent>
+                          <w:p>
+                            <w:pPr>
+                              <w:pStyle w:val="Caption"/>
+                              <w:rPr>
+                                <w:noProof/>
+                              </w:rPr>
+                            </w:pPr>
+                            <w:r>
+                              <w:t>Figure 5: main() playing SFX and Music audio files on appropriate keystrokes.</w:t>
+                            </w:r>
+                          </w:p>
+                        </w:txbxContent>
+                      </wps:txbx>
+                      <wps:bodyPr rot="0" spcFirstLastPara="0" vertOverflow="overflow" horzOverflow="overflow" vert="horz" wrap="square" lIns="0" tIns="0" rIns="0" bIns="0" numCol="1" spcCol="0" rtlCol="0" fromWordArt="0" anchor="t" anchorCtr="0" forceAA="0" compatLnSpc="1">
+                        <a:prstTxWarp prst="textNoShape">
+                          <a:avLst/>
+                        </a:prstTxWarp>
+                        <a:spAutoFit/>
+                      </wps:bodyPr>
+                    </wps:wsp>
+                  </a:graphicData>
+                </a:graphic>
+                <wp14:sizeRelH relativeFrom="margin">
+                  <wp14:pctWidth>0</wp14:pctWidth>
+                </wp14:sizeRelH>
+              </wp:anchor>
+            </w:drawing>
+          </mc:Choice>
+          <mc:Fallback>
+            <w:pict>
+              <v:shape w14:anchorId="0371443D" id="Text Box 10" o:spid="_x0000_s1030" type="#_x0000_t202" style="position:absolute;left:0;text-align:left;margin-left:34.3pt;margin-top:85.6pt;width:85.5pt;height:.05pt;z-index:-251638784;visibility:visible;mso-wrap-style:square;mso-width-percent:0;mso-wrap-distance-left:9pt;mso-wrap-distance-top:0;mso-wrap-distance-right:9pt;mso-wrap-distance-bottom:0;mso-position-horizontal:right;mso-position-horizontal-relative:margin;mso-position-vertical:absolute;mso-position-vertical-relative:text;mso-width-percent:0;mso-width-relative:margin;v-text-anchor:top" o:gfxdata="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" stroked="f">
+                <v:textbox style="mso-fit-shape-to-text:t" inset="0,0,0,0">
+                  <w:txbxContent>
+                    <w:p>
+                      <w:pPr>
+                        <w:pStyle w:val="Caption"/>
+                        <w:rPr>
+                          <w:noProof/>
+                        </w:rPr>
+                      </w:pPr>
+                      <w:r>
+                        <w:t>Figure 5: main() playing SFX and Music audio files on appropriate keystrokes.</w:t>
+                      </w:r>
+                    </w:p>
+                  </w:txbxContent>
+                </v:textbox>
+                <w10:wrap type="tight" anchorx="margin"/>
+              </v:shape>
+            </w:pict>
+          </mc:Fallback>
+        </mc:AlternateContent>
+      </w:r>
+      <w:r>
+        <w:rPr>
+          <w:noProof/>
+        </w:rPr>
+        <w:drawing>
+          <wp:anchor distT="0" distB="0" distL="114300" distR="114300" simplePos="0" relativeHeight="251675648" behindDoc="0" locked="0" layoutInCell="1" allowOverlap="1" wp14:anchorId="2E5E3C17" wp14:editId="1B91F6EE">
+            <wp:simplePos x="0" y="0"/>
+            <wp:positionH relativeFrom="margin">
+              <wp:align>right</wp:align>
+            </wp:positionH>
+            <wp:positionV relativeFrom="paragraph">
+              <wp:posOffset>545465</wp:posOffset>
+            </wp:positionV>
+            <wp:extent cx="2743200" cy="2150110"/>
+            <wp:effectExtent l="0" t="0" r="0" b="2540"/>
+            <wp:wrapTight wrapText="bothSides">
+              <wp:wrapPolygon edited="0">
+                <wp:start x="0" y="0"/>
+                <wp:lineTo x="0" y="21434"/>
+                <wp:lineTo x="21450" y="21434"/>
+                <wp:lineTo x="21450" y="0"/>
+                <wp:lineTo x="0" y="0"/>
+              </wp:wrapPolygon>
+            </wp:wrapTight>
+            <wp:docPr id="9" name="Picture 9"/>
+            <wp:cNvGraphicFramePr>
+              <a:graphicFrameLocks xmlns:a="http://schemas.openxmlformats.org/drawingml/2006/main" noChangeAspect="1"/>
+            </wp:cNvGraphicFramePr>
+            <a:graphic xmlns:a="http://schemas.openxmlformats.org/drawingml/2006/main">
+              <a:graphicData uri="http://schemas.openxmlformats.org/drawingml/2006/picture">
+                <pic:pic xmlns:pic="http://schemas.openxmlformats.org/drawingml/2006/picture">
+                  <pic:nvPicPr>
+                    <pic:cNvPr id="1" name=""/>
+                    <pic:cNvPicPr/>
+                  </pic:nvPicPr>
+                  <pic:blipFill>
+                    <a:blip r:embed="rId16"/>
+                    <a:stretch>
+                      <a:fillRect/>
+                    </a:stretch>
+                  </pic:blipFill>
+                  <pic:spPr>
+                    <a:xfrm>
+                      <a:off x="0" y="0"/>
+                      <a:ext cx="2743200" cy="2150110"/>
+                    </a:xfrm>
+                    <a:prstGeom prst="rect">
+                      <a:avLst/>
+                    </a:prstGeom>
+                  </pic:spPr>
+                </pic:pic>
+              </a:graphicData>
+            </a:graphic>
+            <wp14:sizeRelH relativeFrom="margin">
+              <wp14:pctWidth>0</wp14:pctWidth>
+            </wp14:sizeRelH>
+            <wp14:sizeRelV relativeFrom="margin">
+              <wp14:pctHeight>0</wp14:pctHeight>
+            </wp14:sizeRelV>
+          </wp:anchor>
+        </w:drawing>
+      </w:r>
+      <w:r>
+        <w:t>I ran into an issue here where the SFX files were all playing properly, but the music file was displaying an error message</w:t>
+      </w:r>
+      <w:r>
+        <w:t xml:space="preserve"> when it was being loaded</w:t>
+      </w:r>
+      <w:r>
+        <w:t xml:space="preserve">. I had a look at the documentation for </w:t>
+      </w:r>
+      <w:proofErr w:type="spellStart"/>
+      <w:r>
+        <w:t>Mix_</w:t>
+      </w:r>
+      <w:r>
+        <w:t>LoadMUS</w:t>
+      </w:r>
+      <w:proofErr w:type="spellEnd"/>
+      <w:r>
+        <w:t>() (res. 5) and found that it doesn’t load .wav files but does load .mp3 files. I swapped out the .wav file I was using for a .mp3, rewrote the filenames and tried again, and found that it worked now.</w:t>
+      </w:r>
+    </w:p>
+    <w:p>
+      <w:pPr>
         <w:pStyle w:val="Heading1"/>
         <w:jc w:val="both"/>
       </w:pPr>
@@ -716,11 +1696,104 @@
     </w:p>
     <w:p>
       <w:pPr>
+        <w:pStyle w:val="ListParagraph"/>
+        <w:numPr>
+          <w:ilvl w:val="0"/>
+          <w:numId w:val="12"/>
+        </w:numPr>
         <w:jc w:val="both"/>
       </w:pPr>
+      <w:r>
+        <w:t>How to set up SDL2 and SDL Mixer in Visual Studio (res. 1, res. 4).</w:t>
+      </w:r>
+      <w:r>
+        <w:rPr>
+          <w:noProof/>
+        </w:rPr>
+        <w:t xml:space="preserve"> </w:t>
+      </w:r>
+    </w:p>
+    <w:p>
+      <w:pPr>
+        <w:pStyle w:val="ListParagraph"/>
+        <w:numPr>
+          <w:ilvl w:val="0"/>
+          <w:numId w:val="12"/>
+        </w:numPr>
+        <w:jc w:val="both"/>
+      </w:pPr>
+      <w:r>
+        <w:t>How to create an empty window using SDL2 (res. 1).</w:t>
+      </w:r>
+    </w:p>
+    <w:p>
+      <w:pPr>
+        <w:pStyle w:val="ListParagraph"/>
+        <w:numPr>
+          <w:ilvl w:val="0"/>
+          <w:numId w:val="12"/>
+        </w:numPr>
+        <w:jc w:val="both"/>
+      </w:pPr>
+      <w:r>
+        <w:t>How to register keyboard input using SDL (res. 2).</w:t>
+      </w:r>
+    </w:p>
+    <w:p>
+      <w:pPr>
+        <w:pStyle w:val="ListParagraph"/>
+        <w:numPr>
+          <w:ilvl w:val="0"/>
+          <w:numId w:val="12"/>
+        </w:numPr>
+        <w:jc w:val="both"/>
+      </w:pPr>
+      <w:r>
+        <w:lastRenderedPageBreak/>
+        <w:t>How to load and play music using SDL Mixer (res. 4, res. 5).</w:t>
+      </w:r>
+    </w:p>
+    <w:p>
+      <w:pPr>
+        <w:pStyle w:val="ListParagraph"/>
+        <w:numPr>
+          <w:ilvl w:val="1"/>
+          <w:numId w:val="12"/>
+        </w:numPr>
+        <w:jc w:val="both"/>
+      </w:pPr>
+      <w:r>
+        <w:t>Using the SDL Mixer library rather than trying to use the base SDL2 library for loading and playing audio seems to be the better option. Certainly SDL Mixer seems to be higher-level and easier t</w:t>
+      </w:r>
+      <w:bookmarkStart w:id="0" w:name="_GoBack"/>
+      <w:bookmarkEnd w:id="0"/>
+      <w:r>
+        <w:t>o understand than a manual implementation.</w:t>
+      </w:r>
+    </w:p>
+    <w:p>
+      <w:pPr>
+        <w:pStyle w:val="ListParagraph"/>
+        <w:numPr>
+          <w:ilvl w:val="1"/>
+          <w:numId w:val="12"/>
+        </w:numPr>
+        <w:jc w:val="both"/>
+      </w:pPr>
+      <w:r>
+        <w:t xml:space="preserve">The tutorial I followed for this seems to indicate that it might be a good idea to have loading of all types of assets (images, audio, etc.) handled by a dedicated </w:t>
+      </w:r>
+      <w:proofErr w:type="spellStart"/>
+      <w:r>
+        <w:t>AssetManager</w:t>
+      </w:r>
+      <w:proofErr w:type="spellEnd"/>
+      <w:r>
+        <w:t xml:space="preserve"> while their use once loaded is handled by a manager class for that asset type.</w:t>
+      </w:r>
     </w:p>
     <w:sectPr>
-      <w:headerReference w:type="default" r:id="rId14"/>
+      <w:headerReference w:type="default" r:id="rId17"/>
       <w:pgSz w:w="11900" w:h="16840"/>
       <w:pgMar w:top="1440" w:right="1134" w:bottom="1440" w:left="1134" w:header="709" w:footer="709" w:gutter="0"/>
       <w:cols w:space="708"/>
@@ -1454,6 +2527,95 @@
     </w:lvl>
   </w:abstractNum>
   <w:abstractNum w:abstractNumId="6" w15:restartNumberingAfterBreak="0">
+    <w:nsid w:val="34B841C5"/>
+    <w:multiLevelType w:val="hybridMultilevel"/>
+    <w:tmpl w:val="EAE28D9A"/>
+    <w:lvl w:ilvl="0" w:tplc="F7E24B1C">
+      <w:start w:val="1"/>
+      <w:numFmt w:val="decimal"/>
+      <w:lvlText w:val="%1)"/>
+      <w:lvlJc w:val="left"/>
+      <w:pPr>
+        <w:ind w:left="1800" w:hanging="360"/>
+      </w:pPr>
+      <w:rPr>
+        <w:rFonts w:hint="default"/>
+      </w:rPr>
+    </w:lvl>
+    <w:lvl w:ilvl="1" w:tplc="0C090019" w:tentative="1">
+      <w:start w:val="1"/>
+      <w:numFmt w:val="lowerLetter"/>
+      <w:lvlText w:val="%2."/>
+      <w:lvlJc w:val="left"/>
+      <w:pPr>
+        <w:ind w:left="2520" w:hanging="360"/>
+      </w:pPr>
+    </w:lvl>
+    <w:lvl w:ilvl="2" w:tplc="0C09001B" w:tentative="1">
+      <w:start w:val="1"/>
+      <w:numFmt w:val="lowerRoman"/>
+      <w:lvlText w:val="%3."/>
+      <w:lvlJc w:val="right"/>
+      <w:pPr>
+        <w:ind w:left="3240" w:hanging="180"/>
+      </w:pPr>
+    </w:lvl>
+    <w:lvl w:ilvl="3" w:tplc="0C09000F" w:tentative="1">
+      <w:start w:val="1"/>
+      <w:numFmt w:val="decimal"/>
+      <w:lvlText w:val="%4."/>
+      <w:lvlJc w:val="left"/>
+      <w:pPr>
+        <w:ind w:left="3960" w:hanging="360"/>
+      </w:pPr>
+    </w:lvl>
+    <w:lvl w:ilvl="4" w:tplc="0C090019" w:tentative="1">
+      <w:start w:val="1"/>
+      <w:numFmt w:val="lowerLetter"/>
+      <w:lvlText w:val="%5."/>
+      <w:lvlJc w:val="left"/>
+      <w:pPr>
+        <w:ind w:left="4680" w:hanging="360"/>
+      </w:pPr>
+    </w:lvl>
+    <w:lvl w:ilvl="5" w:tplc="0C09001B" w:tentative="1">
+      <w:start w:val="1"/>
+      <w:numFmt w:val="lowerRoman"/>
+      <w:lvlText w:val="%6."/>
+      <w:lvlJc w:val="right"/>
+      <w:pPr>
+        <w:ind w:left="5400" w:hanging="180"/>
+      </w:pPr>
+    </w:lvl>
+    <w:lvl w:ilvl="6" w:tplc="0C09000F" w:tentative="1">
+      <w:start w:val="1"/>
+      <w:numFmt w:val="decimal"/>
+      <w:lvlText w:val="%7."/>
+      <w:lvlJc w:val="left"/>
+      <w:pPr>
+        <w:ind w:left="6120" w:hanging="360"/>
+      </w:pPr>
+    </w:lvl>
+    <w:lvl w:ilvl="7" w:tplc="0C090019" w:tentative="1">
+      <w:start w:val="1"/>
+      <w:numFmt w:val="lowerLetter"/>
+      <w:lvlText w:val="%8."/>
+      <w:lvlJc w:val="left"/>
+      <w:pPr>
+        <w:ind w:left="6840" w:hanging="360"/>
+      </w:pPr>
+    </w:lvl>
+    <w:lvl w:ilvl="8" w:tplc="0C09001B" w:tentative="1">
+      <w:start w:val="1"/>
+      <w:numFmt w:val="lowerRoman"/>
+      <w:lvlText w:val="%9."/>
+      <w:lvlJc w:val="right"/>
+      <w:pPr>
+        <w:ind w:left="7560" w:hanging="180"/>
+      </w:pPr>
+    </w:lvl>
+  </w:abstractNum>
+  <w:abstractNum w:abstractNumId="7" w15:restartNumberingAfterBreak="0">
     <w:nsid w:val="3BFA2C2D"/>
     <w:multiLevelType w:val="hybridMultilevel"/>
     <w:tmpl w:val="F8A0C330"/>
@@ -1566,7 +2728,7 @@
       </w:rPr>
     </w:lvl>
   </w:abstractNum>
-  <w:abstractNum w:abstractNumId="7" w15:restartNumberingAfterBreak="0">
+  <w:abstractNum w:abstractNumId="8" w15:restartNumberingAfterBreak="0">
     <w:nsid w:val="4BA23A99"/>
     <w:multiLevelType w:val="hybridMultilevel"/>
     <w:tmpl w:val="20081E48"/>
@@ -1652,7 +2814,7 @@
       </w:pPr>
     </w:lvl>
   </w:abstractNum>
-  <w:abstractNum w:abstractNumId="8" w15:restartNumberingAfterBreak="0">
+  <w:abstractNum w:abstractNumId="9" w15:restartNumberingAfterBreak="0">
     <w:nsid w:val="4E3F1482"/>
     <w:multiLevelType w:val="hybridMultilevel"/>
     <w:tmpl w:val="496075C6"/>
@@ -1764,7 +2926,7 @@
       </w:rPr>
     </w:lvl>
   </w:abstractNum>
-  <w:abstractNum w:abstractNumId="9" w15:restartNumberingAfterBreak="0">
+  <w:abstractNum w:abstractNumId="10" w15:restartNumberingAfterBreak="0">
     <w:nsid w:val="5295530B"/>
     <w:multiLevelType w:val="hybridMultilevel"/>
     <w:tmpl w:val="3CDE61AC"/>
@@ -1877,7 +3039,7 @@
       </w:rPr>
     </w:lvl>
   </w:abstractNum>
-  <w:abstractNum w:abstractNumId="10" w15:restartNumberingAfterBreak="0">
+  <w:abstractNum w:abstractNumId="11" w15:restartNumberingAfterBreak="0">
     <w:nsid w:val="56EF5660"/>
     <w:multiLevelType w:val="hybridMultilevel"/>
     <w:tmpl w:val="EC2283EA"/>
@@ -1990,7 +3152,7 @@
       </w:rPr>
     </w:lvl>
   </w:abstractNum>
-  <w:abstractNum w:abstractNumId="11" w15:restartNumberingAfterBreak="0">
+  <w:abstractNum w:abstractNumId="12" w15:restartNumberingAfterBreak="0">
     <w:nsid w:val="58AD2506"/>
     <w:multiLevelType w:val="hybridMultilevel"/>
     <w:tmpl w:val="A378B35E"/>
@@ -2102,7 +3264,7 @@
       </w:rPr>
     </w:lvl>
   </w:abstractNum>
-  <w:abstractNum w:abstractNumId="12" w15:restartNumberingAfterBreak="0">
+  <w:abstractNum w:abstractNumId="13" w15:restartNumberingAfterBreak="0">
     <w:nsid w:val="6E4942DC"/>
     <w:multiLevelType w:val="hybridMultilevel"/>
     <w:tmpl w:val="118EC242"/>
@@ -2214,7 +3376,7 @@
       </w:rPr>
     </w:lvl>
   </w:abstractNum>
-  <w:abstractNum w:abstractNumId="13" w15:restartNumberingAfterBreak="0">
+  <w:abstractNum w:abstractNumId="14" w15:restartNumberingAfterBreak="0">
     <w:nsid w:val="73071902"/>
     <w:multiLevelType w:val="hybridMultilevel"/>
     <w:tmpl w:val="E24CFD64"/>
@@ -2326,7 +3488,7 @@
       </w:rPr>
     </w:lvl>
   </w:abstractNum>
-  <w:abstractNum w:abstractNumId="14" w15:restartNumberingAfterBreak="0">
+  <w:abstractNum w:abstractNumId="15" w15:restartNumberingAfterBreak="0">
     <w:nsid w:val="780238EF"/>
     <w:multiLevelType w:val="hybridMultilevel"/>
     <w:tmpl w:val="08B8FF5C"/>
@@ -2439,7 +3601,7 @@
       </w:rPr>
     </w:lvl>
   </w:abstractNum>
-  <w:abstractNum w:abstractNumId="15" w15:restartNumberingAfterBreak="0">
+  <w:abstractNum w:abstractNumId="16" w15:restartNumberingAfterBreak="0">
     <w:nsid w:val="7ACB05C1"/>
     <w:multiLevelType w:val="hybridMultilevel"/>
     <w:tmpl w:val="616E4C48"/>
@@ -2552,7 +3714,7 @@
       </w:rPr>
     </w:lvl>
   </w:abstractNum>
-  <w:abstractNum w:abstractNumId="16" w15:restartNumberingAfterBreak="0">
+  <w:abstractNum w:abstractNumId="17" w15:restartNumberingAfterBreak="0">
     <w:nsid w:val="7C6E6958"/>
     <w:multiLevelType w:val="hybridMultilevel"/>
     <w:tmpl w:val="CB169040"/>
@@ -2665,19 +3827,19 @@
     </w:lvl>
   </w:abstractNum>
   <w:num w:numId="1">
-    <w:abstractNumId w:val="15"/>
+    <w:abstractNumId w:val="16"/>
   </w:num>
   <w:num w:numId="2">
-    <w:abstractNumId w:val="6"/>
+    <w:abstractNumId w:val="7"/>
   </w:num>
   <w:num w:numId="3">
-    <w:abstractNumId w:val="15"/>
+    <w:abstractNumId w:val="16"/>
   </w:num>
   <w:num w:numId="4">
-    <w:abstractNumId w:val="13"/>
+    <w:abstractNumId w:val="14"/>
   </w:num>
   <w:num w:numId="5">
-    <w:abstractNumId w:val="16"/>
+    <w:abstractNumId w:val="17"/>
   </w:num>
   <w:num w:numId="6">
     <w:abstractNumId w:val="3"/>
@@ -2686,13 +3848,13 @@
     <w:abstractNumId w:val="1"/>
   </w:num>
   <w:num w:numId="8">
-    <w:abstractNumId w:val="7"/>
+    <w:abstractNumId w:val="8"/>
   </w:num>
   <w:num w:numId="9">
-    <w:abstractNumId w:val="10"/>
+    <w:abstractNumId w:val="11"/>
   </w:num>
   <w:num w:numId="10">
-    <w:abstractNumId w:val="9"/>
+    <w:abstractNumId w:val="10"/>
   </w:num>
   <w:num w:numId="11">
     <w:abstractNumId w:val="2"/>
@@ -2704,19 +3866,22 @@
     <w:abstractNumId w:val="4"/>
   </w:num>
   <w:num w:numId="14">
-    <w:abstractNumId w:val="14"/>
+    <w:abstractNumId w:val="15"/>
   </w:num>
   <w:num w:numId="15">
-    <w:abstractNumId w:val="8"/>
+    <w:abstractNumId w:val="9"/>
   </w:num>
   <w:num w:numId="16">
-    <w:abstractNumId w:val="12"/>
+    <w:abstractNumId w:val="13"/>
   </w:num>
   <w:num w:numId="17">
-    <w:abstractNumId w:val="11"/>
+    <w:abstractNumId w:val="12"/>
   </w:num>
   <w:num w:numId="18">
     <w:abstractNumId w:val="5"/>
+  </w:num>
+  <w:num w:numId="19">
+    <w:abstractNumId w:val="6"/>
   </w:num>
 </w:numbering>
 </file>

</xml_diff>